<commit_message>
se hizo el analisis 2 en el documento de modelamiento
</commit_message>
<xml_diff>
--- a/Analisis/Modelamiento de los objetos.docx
+++ b/Analisis/Modelamiento de los objetos.docx
@@ -17,7 +17,7 @@
           <w:noProof/>
         </w:rPr>
         <w:drawing>
-          <wp:inline distT="0" distB="0" distL="0" distR="0" wp14:anchorId="4F7E054A" wp14:editId="309DC2FF">
+          <wp:inline distT="0" distB="0" distL="0" distR="0" wp14:anchorId="0147D032" wp14:editId="3B0AB354">
             <wp:extent cx="2190750" cy="2714625"/>
             <wp:effectExtent l="0" t="0" r="0" b="0"/>
             <wp:docPr id="1" name="Imagen 1" descr="Archivo:Escudo-UdeA.svg - Wikipedia, la enciclopedia libre"/>
@@ -420,6 +420,7 @@
           <w:rFonts w:ascii="Times New Roman" w:eastAsia="Times New Roman" w:hAnsi="Times New Roman" w:cs="Times New Roman"/>
           <w:sz w:val="24"/>
           <w:szCs w:val="24"/>
+          <w:lang w:val="es-CO"/>
         </w:rPr>
       </w:pPr>
       <w:r>
@@ -430,6 +431,7 @@
           <w:color w:val="000000"/>
           <w:sz w:val="24"/>
           <w:szCs w:val="24"/>
+          <w:lang w:val="es-CO"/>
         </w:rPr>
         <w:t>2023.</w:t>
       </w:r>
@@ -442,6 +444,7 @@
           <w:b/>
           <w:sz w:val="24"/>
           <w:szCs w:val="24"/>
+          <w:lang w:val="es-CO"/>
         </w:rPr>
       </w:pPr>
       <w:r>
@@ -450,9 +453,30 @@
           <w:b/>
           <w:sz w:val="24"/>
           <w:szCs w:val="24"/>
+          <w:lang w:val="es-CO"/>
         </w:rPr>
         <w:lastRenderedPageBreak/>
-        <w:t>ANALISIS NUMERO 1.</w:t>
+        <w:t xml:space="preserve"> </w:t>
+      </w:r>
+      <w:r>
+        <w:rPr>
+          <w:rFonts w:ascii="Arial" w:hAnsi="Arial" w:cs="Arial"/>
+          <w:b/>
+          <w:sz w:val="24"/>
+          <w:szCs w:val="24"/>
+          <w:lang w:val="es-CO"/>
+        </w:rPr>
+        <w:t xml:space="preserve">ANALISIS </w:t>
+      </w:r>
+      <w:r>
+        <w:rPr>
+          <w:rFonts w:ascii="Arial" w:hAnsi="Arial" w:cs="Arial"/>
+          <w:b/>
+          <w:sz w:val="24"/>
+          <w:szCs w:val="24"/>
+          <w:lang w:val="es-CO"/>
+        </w:rPr>
+        <w:t>NUMERO 1.</w:t>
       </w:r>
     </w:p>
     <w:p>
@@ -481,27 +505,45 @@
           <w:szCs w:val="24"/>
           <w:lang w:val="es-CO"/>
         </w:rPr>
-        <w:t>análisis, la idea es hacer un juego de pool con algunas variaciones que compliquen la manera en que el juego se gana, de esta forma es importante antes de implementar un código que se tenga un modelamiento de los objetos que se van a utilizar.</w:t>
-      </w:r>
-    </w:p>
-    <w:p>
-      <w:pPr>
-        <w:jc w:val="both"/>
-        <w:rPr>
-          <w:rFonts w:ascii="Arial" w:hAnsi="Arial" w:cs="Arial"/>
-          <w:sz w:val="24"/>
-          <w:szCs w:val="24"/>
-          <w:lang w:val="es-CO"/>
-        </w:rPr>
-      </w:pPr>
-      <w:r>
-        <w:rPr>
-          <w:rFonts w:ascii="Arial" w:hAnsi="Arial" w:cs="Arial"/>
-          <w:sz w:val="24"/>
-          <w:szCs w:val="24"/>
-          <w:lang w:val="es-CO"/>
-        </w:rPr>
-        <w:t xml:space="preserve">Como primer objeto se define el </w:t>
+        <w:t xml:space="preserve">documento de presentación del juego, la idea es hacer un juego de pool con algunas variaciones que presenten un reto al jugador para ganar el juego, es por ello </w:t>
+      </w:r>
+      <w:r>
+        <w:rPr>
+          <w:rFonts w:ascii="Arial" w:hAnsi="Arial" w:cs="Arial"/>
+          <w:sz w:val="24"/>
+          <w:szCs w:val="24"/>
+          <w:lang w:val="es-CO"/>
+        </w:rPr>
+        <w:t>por lo que</w:t>
+      </w:r>
+      <w:r>
+        <w:rPr>
+          <w:rFonts w:ascii="Arial" w:hAnsi="Arial" w:cs="Arial"/>
+          <w:sz w:val="24"/>
+          <w:szCs w:val="24"/>
+          <w:lang w:val="es-CO"/>
+        </w:rPr>
+        <w:t xml:space="preserve"> es importante antes de implementar un código tener en cuenta un modelamiento de las clases a utilizar.</w:t>
+      </w:r>
+    </w:p>
+    <w:p>
+      <w:pPr>
+        <w:jc w:val="both"/>
+        <w:rPr>
+          <w:rFonts w:ascii="Arial" w:hAnsi="Arial" w:cs="Arial"/>
+          <w:sz w:val="24"/>
+          <w:szCs w:val="24"/>
+          <w:lang w:val="es-CO"/>
+        </w:rPr>
+      </w:pPr>
+      <w:r>
+        <w:rPr>
+          <w:rFonts w:ascii="Arial" w:hAnsi="Arial" w:cs="Arial"/>
+          <w:sz w:val="24"/>
+          <w:szCs w:val="24"/>
+          <w:lang w:val="es-CO"/>
+        </w:rPr>
+        <w:t xml:space="preserve">La primera clase definida fue el </w:t>
       </w:r>
       <w:r>
         <w:rPr>
@@ -520,25 +562,7 @@
           <w:szCs w:val="24"/>
           <w:lang w:val="es-CO"/>
         </w:rPr>
-        <w:t xml:space="preserve"> con el que se golpea la bola blanca y se hace las interacciones entre ellas, esta clase tendrá l</w:t>
-      </w:r>
-      <w:r>
-        <w:rPr>
-          <w:rFonts w:ascii="Arial" w:hAnsi="Arial" w:cs="Arial"/>
-          <w:sz w:val="24"/>
-          <w:szCs w:val="24"/>
-          <w:lang w:val="es-CO"/>
-        </w:rPr>
-        <w:t>a</w:t>
-      </w:r>
-      <w:r>
-        <w:rPr>
-          <w:rFonts w:ascii="Arial" w:hAnsi="Arial" w:cs="Arial"/>
-          <w:sz w:val="24"/>
-          <w:szCs w:val="24"/>
-          <w:lang w:val="es-CO"/>
-        </w:rPr>
-        <w:t xml:space="preserve"> capacidad de manejar todo lo que tenga que ver con el taco, estas cualidades principales, serán:</w:t>
+        <w:t xml:space="preserve"> con el que se golpea la bola blanca, lo que hace tener interacciones entre ellas, esta clase tendrá la capacidad de manejar todo lo que tenga que ver con el taco, estas cualidades principales, serán:</w:t>
       </w:r>
     </w:p>
     <w:p>
@@ -563,16 +587,7 @@
           <w:szCs w:val="24"/>
           <w:lang w:val="es-CO"/>
         </w:rPr>
-        <w:t>Tamaño del taco</w:t>
-      </w:r>
-      <w:r>
-        <w:rPr>
-          <w:rFonts w:ascii="Arial" w:hAnsi="Arial" w:cs="Arial"/>
-          <w:sz w:val="24"/>
-          <w:szCs w:val="24"/>
-          <w:lang w:val="es-CO"/>
-        </w:rPr>
-        <w:t>.</w:t>
+        <w:t>Tamaño del taco.</w:t>
       </w:r>
     </w:p>
     <w:p>
@@ -642,7 +657,25 @@
           <w:szCs w:val="24"/>
           <w:lang w:val="es-CO"/>
         </w:rPr>
-        <w:t>Y las funcionalidades que tendrá esta clase, serán las siguientes:</w:t>
+        <w:t xml:space="preserve">Las funcionalidades que se tuvieron en cuenta para esta </w:t>
+      </w:r>
+      <w:r>
+        <w:rPr>
+          <w:rFonts w:ascii="Arial" w:hAnsi="Arial" w:cs="Arial"/>
+          <w:sz w:val="24"/>
+          <w:szCs w:val="24"/>
+          <w:lang w:val="es-CO"/>
+        </w:rPr>
+        <w:t>clase</w:t>
+      </w:r>
+      <w:r>
+        <w:rPr>
+          <w:rFonts w:ascii="Arial" w:hAnsi="Arial" w:cs="Arial"/>
+          <w:sz w:val="24"/>
+          <w:szCs w:val="24"/>
+          <w:lang w:val="es-CO"/>
+        </w:rPr>
+        <w:t xml:space="preserve"> fueron las siguientes:</w:t>
       </w:r>
     </w:p>
     <w:p>
@@ -762,7 +795,7 @@
           <w:szCs w:val="24"/>
           <w:lang w:val="es-CO"/>
         </w:rPr>
-        <w:t xml:space="preserve">El segundo objeto con el que se intentara modelar las interacciones que el juego contiene, será la clase </w:t>
+        <w:t xml:space="preserve">La segunda clase con la que se intentara modelar las interacciones que el juego contiene será la clase llamada </w:t>
       </w:r>
       <w:r>
         <w:rPr>
@@ -791,7 +824,7 @@
           <w:szCs w:val="24"/>
           <w:lang w:val="es-CO"/>
         </w:rPr>
-        <w:t>esta es la que se encargara de modelar el movimiento de las bolas, esta clase tendrá las siguientes características:</w:t>
+        <w:t>esta es la que se encargara de modelar el movimiento de las bolas y para esta clase tendrá las características pensadas fueron las siguientes:</w:t>
       </w:r>
     </w:p>
     <w:p>
@@ -975,7 +1008,7 @@
           <w:szCs w:val="24"/>
           <w:lang w:val="es-CO"/>
         </w:rPr>
-        <w:t xml:space="preserve">El tercer objeto que se cree necesario para modelar las funcionalidades del juego es la clase </w:t>
+        <w:t xml:space="preserve">La tercera clase que se cree necesaria para modelar las funcionalidades del juego es la clase </w:t>
       </w:r>
       <w:r>
         <w:rPr>
@@ -1004,7 +1037,7 @@
           <w:szCs w:val="24"/>
           <w:lang w:val="es-CO"/>
         </w:rPr>
-        <w:t>la cual tendrá las siguientes funcionalidades y cualidades:</w:t>
+        <w:t>la cual tendrá las siguientes cualidades:</w:t>
       </w:r>
     </w:p>
     <w:p>
@@ -1074,7 +1107,26 @@
           <w:szCs w:val="24"/>
           <w:lang w:val="es-CO"/>
         </w:rPr>
-        <w:t>Y la bola tendrá las siguientes funcionalidades:</w:t>
+        <w:t xml:space="preserve">La clase </w:t>
+      </w:r>
+      <w:r>
+        <w:rPr>
+          <w:rFonts w:ascii="Arial" w:hAnsi="Arial" w:cs="Arial"/>
+          <w:b/>
+          <w:sz w:val="24"/>
+          <w:szCs w:val="24"/>
+          <w:lang w:val="es-CO"/>
+        </w:rPr>
+        <w:t>bola</w:t>
+      </w:r>
+      <w:r>
+        <w:rPr>
+          <w:rFonts w:ascii="Arial" w:hAnsi="Arial" w:cs="Arial"/>
+          <w:sz w:val="24"/>
+          <w:szCs w:val="24"/>
+          <w:lang w:val="es-CO"/>
+        </w:rPr>
+        <w:t xml:space="preserve"> tendrá las siguientes funcionalidades:</w:t>
       </w:r>
     </w:p>
     <w:p>
@@ -1124,7 +1176,7 @@
           <w:szCs w:val="24"/>
           <w:lang w:val="es-CO"/>
         </w:rPr>
-        <w:t>Fricción con la mesa</w:t>
+        <w:t>Fricción con la mesa.</w:t>
       </w:r>
     </w:p>
     <w:p>
@@ -1149,7 +1201,7 @@
           <w:szCs w:val="24"/>
           <w:lang w:val="es-CO"/>
         </w:rPr>
-        <w:t>Colisión con bordes y otras bolas</w:t>
+        <w:t>Colisión con bordes y otras bolas.</w:t>
       </w:r>
     </w:p>
     <w:p>
@@ -1174,7 +1226,7 @@
           <w:szCs w:val="24"/>
           <w:lang w:val="es-CO"/>
         </w:rPr>
-        <w:t>Dirección en la que el taco golpea la bola</w:t>
+        <w:t>Dirección en la que el taco golpea la bola.</w:t>
       </w:r>
     </w:p>
     <w:p>
@@ -1199,9 +1251,1159 @@
           <w:szCs w:val="24"/>
           <w:lang w:val="es-CO"/>
         </w:rPr>
-        <w:t>Dirección después de las colisiones</w:t>
-      </w:r>
-    </w:p>
+        <w:t>Dirección después de las colisiones.</w:t>
+      </w:r>
+    </w:p>
+    <w:p>
+      <w:pPr>
+        <w:pStyle w:val="Prrafodelista"/>
+        <w:jc w:val="both"/>
+        <w:rPr>
+          <w:rFonts w:ascii="Arial" w:hAnsi="Arial" w:cs="Arial"/>
+          <w:b/>
+          <w:sz w:val="24"/>
+          <w:szCs w:val="24"/>
+          <w:lang w:val="es-CO"/>
+        </w:rPr>
+      </w:pPr>
+    </w:p>
+    <w:p>
+      <w:pPr>
+        <w:pStyle w:val="Prrafodelista"/>
+        <w:jc w:val="both"/>
+        <w:rPr>
+          <w:rFonts w:ascii="Arial" w:hAnsi="Arial" w:cs="Arial"/>
+          <w:b/>
+          <w:sz w:val="24"/>
+          <w:szCs w:val="24"/>
+          <w:lang w:val="es-CO"/>
+        </w:rPr>
+      </w:pPr>
+      <w:r>
+        <w:rPr>
+          <w:rFonts w:ascii="Arial" w:hAnsi="Arial" w:cs="Arial"/>
+          <w:b/>
+          <w:sz w:val="24"/>
+          <w:szCs w:val="24"/>
+          <w:lang w:val="es-CO"/>
+        </w:rPr>
+        <w:t xml:space="preserve">ANALISIS </w:t>
+      </w:r>
+      <w:r>
+        <w:rPr>
+          <w:rFonts w:ascii="Arial" w:hAnsi="Arial" w:cs="Arial"/>
+          <w:b/>
+          <w:sz w:val="24"/>
+          <w:szCs w:val="24"/>
+          <w:lang w:val="es-CO"/>
+        </w:rPr>
+        <w:t>NUMERO 2</w:t>
+      </w:r>
+      <w:r>
+        <w:rPr>
+          <w:rFonts w:ascii="Arial" w:hAnsi="Arial" w:cs="Arial"/>
+          <w:b/>
+          <w:sz w:val="24"/>
+          <w:szCs w:val="24"/>
+          <w:lang w:val="es-CO"/>
+        </w:rPr>
+        <w:t>.</w:t>
+      </w:r>
+    </w:p>
+    <w:p>
+      <w:pPr>
+        <w:pStyle w:val="Prrafodelista"/>
+        <w:jc w:val="both"/>
+        <w:rPr>
+          <w:rFonts w:ascii="Arial" w:hAnsi="Arial" w:cs="Arial"/>
+          <w:b/>
+          <w:sz w:val="24"/>
+          <w:szCs w:val="24"/>
+          <w:lang w:val="es-CO"/>
+        </w:rPr>
+      </w:pPr>
+    </w:p>
+    <w:p>
+      <w:pPr>
+        <w:jc w:val="both"/>
+        <w:rPr>
+          <w:rFonts w:ascii="Arial" w:hAnsi="Arial" w:cs="Arial"/>
+          <w:sz w:val="24"/>
+          <w:szCs w:val="24"/>
+          <w:lang w:val="es-CO"/>
+        </w:rPr>
+      </w:pPr>
+      <w:r>
+        <w:rPr>
+          <w:rFonts w:ascii="Arial" w:hAnsi="Arial" w:cs="Arial"/>
+          <w:sz w:val="24"/>
+          <w:szCs w:val="24"/>
+          <w:lang w:val="es-CO"/>
+        </w:rPr>
+        <w:t xml:space="preserve">Continuando con el análisis, el grupo de trabajo </w:t>
+      </w:r>
+      <w:r>
+        <w:rPr>
+          <w:rFonts w:ascii="Arial" w:hAnsi="Arial" w:cs="Arial"/>
+          <w:sz w:val="24"/>
+          <w:szCs w:val="24"/>
+          <w:lang w:val="es-CO"/>
+        </w:rPr>
+        <w:t>definió que la clase mesa determinada</w:t>
+      </w:r>
+      <w:r>
+        <w:rPr>
+          <w:rFonts w:ascii="Arial" w:hAnsi="Arial" w:cs="Arial"/>
+          <w:sz w:val="24"/>
+          <w:szCs w:val="24"/>
+          <w:lang w:val="es-CO"/>
+        </w:rPr>
+        <w:t xml:space="preserve"> en el análisis anterior, la cual proponía</w:t>
+      </w:r>
+      <w:r>
+        <w:rPr>
+          <w:rFonts w:ascii="Arial" w:hAnsi="Arial" w:cs="Arial"/>
+          <w:sz w:val="24"/>
+          <w:szCs w:val="24"/>
+          <w:lang w:val="es-CO"/>
+        </w:rPr>
+        <w:t xml:space="preserve"> desarrollar una clase que</w:t>
+      </w:r>
+      <w:r>
+        <w:rPr>
+          <w:rFonts w:ascii="Arial" w:hAnsi="Arial" w:cs="Arial"/>
+          <w:sz w:val="24"/>
+          <w:szCs w:val="24"/>
+          <w:lang w:val="es-CO"/>
+        </w:rPr>
+        <w:t xml:space="preserve"> modelaba la interacción de la mesa con las bolas, es decir, cada movimiento físico que se daba en la </w:t>
+      </w:r>
+      <w:r>
+        <w:rPr>
+          <w:rFonts w:ascii="Arial" w:hAnsi="Arial" w:cs="Arial"/>
+          <w:sz w:val="24"/>
+          <w:szCs w:val="24"/>
+          <w:lang w:val="es-CO"/>
+        </w:rPr>
+        <w:t>mesa</w:t>
+      </w:r>
+      <w:r>
+        <w:rPr>
+          <w:rFonts w:ascii="Arial" w:hAnsi="Arial" w:cs="Arial"/>
+          <w:sz w:val="24"/>
+          <w:szCs w:val="24"/>
+          <w:lang w:val="es-CO"/>
+        </w:rPr>
+        <w:t xml:space="preserve"> s</w:t>
+      </w:r>
+      <w:r>
+        <w:rPr>
+          <w:rFonts w:ascii="Arial" w:hAnsi="Arial" w:cs="Arial"/>
+          <w:sz w:val="24"/>
+          <w:szCs w:val="24"/>
+          <w:lang w:val="es-CO"/>
+        </w:rPr>
+        <w:t>e convirtió</w:t>
+      </w:r>
+      <w:r>
+        <w:rPr>
+          <w:rFonts w:ascii="Arial" w:hAnsi="Arial" w:cs="Arial"/>
+          <w:sz w:val="24"/>
+          <w:szCs w:val="24"/>
+          <w:lang w:val="es-CO"/>
+        </w:rPr>
+        <w:t xml:space="preserve"> innecesaria.</w:t>
+      </w:r>
+      <w:r>
+        <w:rPr>
+          <w:rFonts w:ascii="Arial" w:hAnsi="Arial" w:cs="Arial"/>
+          <w:sz w:val="24"/>
+          <w:szCs w:val="24"/>
+          <w:lang w:val="es-CO"/>
+        </w:rPr>
+        <w:t xml:space="preserve"> </w:t>
+      </w:r>
+      <w:r>
+        <w:rPr>
+          <w:rFonts w:ascii="Arial" w:hAnsi="Arial" w:cs="Arial"/>
+          <w:sz w:val="24"/>
+          <w:szCs w:val="24"/>
+          <w:lang w:val="es-CO"/>
+        </w:rPr>
+        <w:t>L</w:t>
+      </w:r>
+      <w:r>
+        <w:rPr>
+          <w:rFonts w:ascii="Arial" w:hAnsi="Arial" w:cs="Arial"/>
+          <w:sz w:val="24"/>
+          <w:szCs w:val="24"/>
+          <w:lang w:val="es-CO"/>
+        </w:rPr>
+        <w:t>a razón es que la única interacción física seria la fricción</w:t>
+      </w:r>
+      <w:r>
+        <w:rPr>
+          <w:rFonts w:ascii="Arial" w:hAnsi="Arial" w:cs="Arial"/>
+          <w:sz w:val="24"/>
+          <w:szCs w:val="24"/>
+          <w:lang w:val="es-CO"/>
+        </w:rPr>
+        <w:t xml:space="preserve"> y esta </w:t>
+      </w:r>
+      <w:r>
+        <w:rPr>
+          <w:rFonts w:ascii="Arial" w:hAnsi="Arial" w:cs="Arial"/>
+          <w:sz w:val="24"/>
+          <w:szCs w:val="24"/>
+          <w:lang w:val="es-CO"/>
+        </w:rPr>
+        <w:t>no</w:t>
+      </w:r>
+      <w:r>
+        <w:rPr>
+          <w:rFonts w:ascii="Arial" w:hAnsi="Arial" w:cs="Arial"/>
+          <w:sz w:val="24"/>
+          <w:szCs w:val="24"/>
+          <w:lang w:val="es-CO"/>
+        </w:rPr>
+        <w:t xml:space="preserve"> es relevante para lo requerido en el juego.</w:t>
+      </w:r>
+    </w:p>
+    <w:p>
+      <w:pPr>
+        <w:jc w:val="both"/>
+        <w:rPr>
+          <w:rFonts w:ascii="Arial" w:hAnsi="Arial" w:cs="Arial"/>
+          <w:sz w:val="24"/>
+          <w:szCs w:val="24"/>
+          <w:lang w:val="es-CO"/>
+        </w:rPr>
+      </w:pPr>
+      <w:r>
+        <w:rPr>
+          <w:rFonts w:ascii="Arial" w:hAnsi="Arial" w:cs="Arial"/>
+          <w:sz w:val="24"/>
+          <w:szCs w:val="24"/>
+          <w:lang w:val="es-CO"/>
+        </w:rPr>
+        <w:t xml:space="preserve">Como parte de este análisis también se concretó </w:t>
+      </w:r>
+      <w:r>
+        <w:rPr>
+          <w:rFonts w:ascii="Arial" w:hAnsi="Arial" w:cs="Arial"/>
+          <w:sz w:val="24"/>
+          <w:szCs w:val="24"/>
+          <w:lang w:val="es-CO"/>
+        </w:rPr>
+        <w:t xml:space="preserve">una nueva clase llamada </w:t>
+      </w:r>
+      <w:r>
+        <w:rPr>
+          <w:rFonts w:ascii="Arial" w:hAnsi="Arial" w:cs="Arial"/>
+          <w:b/>
+          <w:sz w:val="24"/>
+          <w:szCs w:val="24"/>
+          <w:lang w:val="es-CO"/>
+        </w:rPr>
+        <w:t xml:space="preserve">jugador </w:t>
+      </w:r>
+      <w:r>
+        <w:rPr>
+          <w:rFonts w:ascii="Arial" w:hAnsi="Arial" w:cs="Arial"/>
+          <w:sz w:val="24"/>
+          <w:szCs w:val="24"/>
+          <w:lang w:val="es-CO"/>
+        </w:rPr>
+        <w:t xml:space="preserve">que </w:t>
+      </w:r>
+      <w:r>
+        <w:rPr>
+          <w:rFonts w:ascii="Arial" w:hAnsi="Arial" w:cs="Arial"/>
+          <w:sz w:val="24"/>
+          <w:szCs w:val="24"/>
+          <w:lang w:val="es-CO"/>
+        </w:rPr>
+        <w:t>tendrá los siguientes atributos:</w:t>
+      </w:r>
+    </w:p>
+    <w:p>
+      <w:pPr>
+        <w:pStyle w:val="Prrafodelista"/>
+        <w:numPr>
+          <w:ilvl w:val="0"/>
+          <w:numId w:val="7"/>
+        </w:numPr>
+        <w:jc w:val="both"/>
+        <w:rPr>
+          <w:rFonts w:ascii="Arial" w:hAnsi="Arial" w:cs="Arial"/>
+          <w:sz w:val="24"/>
+          <w:szCs w:val="24"/>
+          <w:lang w:val="es-CO"/>
+        </w:rPr>
+      </w:pPr>
+      <w:r>
+        <w:rPr>
+          <w:rFonts w:ascii="Arial" w:hAnsi="Arial" w:cs="Arial"/>
+          <w:sz w:val="24"/>
+          <w:szCs w:val="24"/>
+          <w:lang w:val="es-CO"/>
+        </w:rPr>
+        <w:t>Nombre del jugador.</w:t>
+      </w:r>
+    </w:p>
+    <w:p>
+      <w:pPr>
+        <w:pStyle w:val="Prrafodelista"/>
+        <w:numPr>
+          <w:ilvl w:val="0"/>
+          <w:numId w:val="7"/>
+        </w:numPr>
+        <w:jc w:val="both"/>
+        <w:rPr>
+          <w:rFonts w:ascii="Arial" w:hAnsi="Arial" w:cs="Arial"/>
+          <w:sz w:val="24"/>
+          <w:szCs w:val="24"/>
+          <w:lang w:val="es-CO"/>
+        </w:rPr>
+      </w:pPr>
+      <w:r>
+        <w:rPr>
+          <w:rFonts w:ascii="Arial" w:hAnsi="Arial" w:cs="Arial"/>
+          <w:sz w:val="24"/>
+          <w:szCs w:val="24"/>
+          <w:lang w:val="es-CO"/>
+        </w:rPr>
+        <w:t>Puntuación.</w:t>
+      </w:r>
+    </w:p>
+    <w:p>
+      <w:pPr>
+        <w:jc w:val="both"/>
+        <w:rPr>
+          <w:rFonts w:ascii="Arial" w:hAnsi="Arial" w:cs="Arial"/>
+          <w:sz w:val="24"/>
+          <w:szCs w:val="24"/>
+          <w:lang w:val="es-CO"/>
+        </w:rPr>
+      </w:pPr>
+      <w:r>
+        <w:rPr>
+          <w:rFonts w:ascii="Arial" w:hAnsi="Arial" w:cs="Arial"/>
+          <w:sz w:val="24"/>
+          <w:szCs w:val="24"/>
+          <w:lang w:val="es-CO"/>
+        </w:rPr>
+        <w:t>Esta clase tendrá los siguientes métodos:</w:t>
+      </w:r>
+    </w:p>
+    <w:p>
+      <w:pPr>
+        <w:pStyle w:val="Prrafodelista"/>
+        <w:numPr>
+          <w:ilvl w:val="0"/>
+          <w:numId w:val="8"/>
+        </w:numPr>
+        <w:jc w:val="both"/>
+        <w:rPr>
+          <w:rFonts w:ascii="Arial" w:hAnsi="Arial" w:cs="Arial"/>
+          <w:sz w:val="24"/>
+          <w:szCs w:val="24"/>
+          <w:lang w:val="es-CO"/>
+        </w:rPr>
+      </w:pPr>
+      <w:r>
+        <w:rPr>
+          <w:rFonts w:ascii="Arial" w:hAnsi="Arial" w:cs="Arial"/>
+          <w:sz w:val="24"/>
+          <w:szCs w:val="24"/>
+          <w:lang w:val="es-CO"/>
+        </w:rPr>
+        <w:t>Realizar un tiro.</w:t>
+      </w:r>
+    </w:p>
+    <w:p>
+      <w:pPr>
+        <w:pStyle w:val="Prrafodelista"/>
+        <w:numPr>
+          <w:ilvl w:val="0"/>
+          <w:numId w:val="8"/>
+        </w:numPr>
+        <w:jc w:val="both"/>
+        <w:rPr>
+          <w:rFonts w:ascii="Arial" w:hAnsi="Arial" w:cs="Arial"/>
+          <w:sz w:val="24"/>
+          <w:szCs w:val="24"/>
+          <w:lang w:val="es-CO"/>
+        </w:rPr>
+      </w:pPr>
+      <w:r>
+        <w:rPr>
+          <w:rFonts w:ascii="Arial" w:hAnsi="Arial" w:cs="Arial"/>
+          <w:sz w:val="24"/>
+          <w:szCs w:val="24"/>
+          <w:lang w:val="es-CO"/>
+        </w:rPr>
+        <w:t>Calcular la puntuación.</w:t>
+      </w:r>
+    </w:p>
+    <w:p>
+      <w:pPr>
+        <w:jc w:val="both"/>
+        <w:rPr>
+          <w:rFonts w:ascii="Arial" w:hAnsi="Arial" w:cs="Arial"/>
+          <w:sz w:val="24"/>
+          <w:szCs w:val="24"/>
+          <w:lang w:val="es-CO"/>
+        </w:rPr>
+      </w:pPr>
+      <w:r>
+        <w:rPr>
+          <w:rFonts w:ascii="Arial" w:hAnsi="Arial" w:cs="Arial"/>
+          <w:sz w:val="24"/>
+          <w:szCs w:val="24"/>
+          <w:lang w:val="es-CO"/>
+        </w:rPr>
+        <w:t>Las clases definidas hasta ahora son las siguientes:</w:t>
+      </w:r>
+    </w:p>
+    <w:p>
+      <w:pPr>
+        <w:pStyle w:val="Prrafodelista"/>
+        <w:numPr>
+          <w:ilvl w:val="0"/>
+          <w:numId w:val="9"/>
+        </w:numPr>
+        <w:jc w:val="both"/>
+        <w:rPr>
+          <w:rFonts w:ascii="Arial" w:hAnsi="Arial" w:cs="Arial"/>
+          <w:b/>
+          <w:sz w:val="24"/>
+          <w:szCs w:val="24"/>
+          <w:lang w:val="es-CO"/>
+        </w:rPr>
+      </w:pPr>
+      <w:r>
+        <w:rPr>
+          <w:rFonts w:ascii="Arial" w:hAnsi="Arial" w:cs="Arial"/>
+          <w:b/>
+          <w:sz w:val="24"/>
+          <w:szCs w:val="24"/>
+          <w:lang w:val="es-CO"/>
+        </w:rPr>
+        <w:t xml:space="preserve">Clase taco: </w:t>
+      </w:r>
+      <w:r>
+        <w:rPr>
+          <w:rFonts w:ascii="Arial" w:hAnsi="Arial" w:cs="Arial"/>
+          <w:sz w:val="24"/>
+          <w:szCs w:val="24"/>
+          <w:lang w:val="es-CO"/>
+        </w:rPr>
+        <w:t>Esta clase es la encargada de modelar las características propias del taco, este modelamiento está definido por las siguientes cualidades:</w:t>
+      </w:r>
+    </w:p>
+    <w:p>
+      <w:pPr>
+        <w:pStyle w:val="Prrafodelista"/>
+        <w:jc w:val="both"/>
+        <w:rPr>
+          <w:rFonts w:ascii="Arial" w:hAnsi="Arial" w:cs="Arial"/>
+          <w:b/>
+          <w:sz w:val="24"/>
+          <w:szCs w:val="24"/>
+          <w:lang w:val="es-CO"/>
+        </w:rPr>
+      </w:pPr>
+    </w:p>
+    <w:p>
+      <w:pPr>
+        <w:pStyle w:val="Prrafodelista"/>
+        <w:numPr>
+          <w:ilvl w:val="1"/>
+          <w:numId w:val="1"/>
+        </w:numPr>
+        <w:jc w:val="both"/>
+        <w:rPr>
+          <w:rFonts w:ascii="Arial" w:hAnsi="Arial" w:cs="Arial"/>
+          <w:sz w:val="24"/>
+          <w:szCs w:val="24"/>
+          <w:lang w:val="es-CO"/>
+        </w:rPr>
+      </w:pPr>
+      <w:r>
+        <w:rPr>
+          <w:rFonts w:ascii="Arial" w:hAnsi="Arial" w:cs="Arial"/>
+          <w:sz w:val="24"/>
+          <w:szCs w:val="24"/>
+          <w:lang w:val="es-CO"/>
+        </w:rPr>
+        <w:t>Tamaño del taco.</w:t>
+      </w:r>
+    </w:p>
+    <w:p>
+      <w:pPr>
+        <w:pStyle w:val="Prrafodelista"/>
+        <w:numPr>
+          <w:ilvl w:val="1"/>
+          <w:numId w:val="1"/>
+        </w:numPr>
+        <w:jc w:val="both"/>
+        <w:rPr>
+          <w:rFonts w:ascii="Arial" w:hAnsi="Arial" w:cs="Arial"/>
+          <w:sz w:val="24"/>
+          <w:szCs w:val="24"/>
+          <w:lang w:val="es-CO"/>
+        </w:rPr>
+      </w:pPr>
+      <w:r>
+        <w:rPr>
+          <w:rFonts w:ascii="Arial" w:hAnsi="Arial" w:cs="Arial"/>
+          <w:sz w:val="24"/>
+          <w:szCs w:val="24"/>
+          <w:lang w:val="es-CO"/>
+        </w:rPr>
+        <w:t>Estilo del taco.</w:t>
+      </w:r>
+    </w:p>
+    <w:p>
+      <w:pPr>
+        <w:pStyle w:val="Prrafodelista"/>
+        <w:numPr>
+          <w:ilvl w:val="1"/>
+          <w:numId w:val="1"/>
+        </w:numPr>
+        <w:jc w:val="both"/>
+        <w:rPr>
+          <w:rFonts w:ascii="Arial" w:hAnsi="Arial" w:cs="Arial"/>
+          <w:sz w:val="24"/>
+          <w:szCs w:val="24"/>
+          <w:lang w:val="es-CO"/>
+        </w:rPr>
+      </w:pPr>
+      <w:r>
+        <w:rPr>
+          <w:rFonts w:ascii="Arial" w:hAnsi="Arial" w:cs="Arial"/>
+          <w:sz w:val="24"/>
+          <w:szCs w:val="24"/>
+          <w:lang w:val="es-CO"/>
+        </w:rPr>
+        <w:t>Forma del taco.</w:t>
+      </w:r>
+    </w:p>
+    <w:p>
+      <w:pPr>
+        <w:jc w:val="both"/>
+        <w:rPr>
+          <w:rFonts w:ascii="Arial" w:hAnsi="Arial" w:cs="Arial"/>
+          <w:sz w:val="24"/>
+          <w:szCs w:val="24"/>
+          <w:lang w:val="es-CO"/>
+        </w:rPr>
+      </w:pPr>
+      <w:r>
+        <w:rPr>
+          <w:rFonts w:ascii="Arial" w:hAnsi="Arial" w:cs="Arial"/>
+          <w:sz w:val="24"/>
+          <w:szCs w:val="24"/>
+          <w:lang w:val="es-CO"/>
+        </w:rPr>
+        <w:t xml:space="preserve">Las funcionalidades que se tuvieron en cuenta para esta </w:t>
+      </w:r>
+      <w:r>
+        <w:rPr>
+          <w:rFonts w:ascii="Arial" w:hAnsi="Arial" w:cs="Arial"/>
+          <w:sz w:val="24"/>
+          <w:szCs w:val="24"/>
+          <w:lang w:val="es-CO"/>
+        </w:rPr>
+        <w:t>clase</w:t>
+      </w:r>
+      <w:r>
+        <w:rPr>
+          <w:rFonts w:ascii="Arial" w:hAnsi="Arial" w:cs="Arial"/>
+          <w:sz w:val="24"/>
+          <w:szCs w:val="24"/>
+          <w:lang w:val="es-CO"/>
+        </w:rPr>
+        <w:t xml:space="preserve"> fueron las siguientes:</w:t>
+      </w:r>
+    </w:p>
+    <w:p>
+      <w:pPr>
+        <w:pStyle w:val="Prrafodelista"/>
+        <w:numPr>
+          <w:ilvl w:val="1"/>
+          <w:numId w:val="2"/>
+        </w:numPr>
+        <w:jc w:val="both"/>
+        <w:rPr>
+          <w:rFonts w:ascii="Arial" w:hAnsi="Arial" w:cs="Arial"/>
+          <w:sz w:val="24"/>
+          <w:szCs w:val="24"/>
+          <w:lang w:val="es-CO"/>
+        </w:rPr>
+      </w:pPr>
+      <w:r>
+        <w:rPr>
+          <w:rFonts w:ascii="Arial" w:hAnsi="Arial" w:cs="Arial"/>
+          <w:sz w:val="24"/>
+          <w:szCs w:val="24"/>
+          <w:lang w:val="es-CO"/>
+        </w:rPr>
+        <w:t>Mover el taco hacia la dirección deseada.</w:t>
+      </w:r>
+    </w:p>
+    <w:p>
+      <w:pPr>
+        <w:pStyle w:val="Prrafodelista"/>
+        <w:numPr>
+          <w:ilvl w:val="1"/>
+          <w:numId w:val="2"/>
+        </w:numPr>
+        <w:jc w:val="both"/>
+        <w:rPr>
+          <w:rFonts w:ascii="Arial" w:hAnsi="Arial" w:cs="Arial"/>
+          <w:sz w:val="24"/>
+          <w:szCs w:val="24"/>
+          <w:lang w:val="es-CO"/>
+        </w:rPr>
+      </w:pPr>
+      <w:r>
+        <w:rPr>
+          <w:rFonts w:ascii="Arial" w:hAnsi="Arial" w:cs="Arial"/>
+          <w:sz w:val="24"/>
+          <w:szCs w:val="24"/>
+          <w:lang w:val="es-CO"/>
+        </w:rPr>
+        <w:t>Mostrar la potencia del taco.</w:t>
+      </w:r>
+    </w:p>
+    <w:p>
+      <w:pPr>
+        <w:pStyle w:val="Prrafodelista"/>
+        <w:numPr>
+          <w:ilvl w:val="1"/>
+          <w:numId w:val="2"/>
+        </w:numPr>
+        <w:jc w:val="both"/>
+        <w:rPr>
+          <w:rFonts w:ascii="Arial" w:hAnsi="Arial" w:cs="Arial"/>
+          <w:sz w:val="24"/>
+          <w:szCs w:val="24"/>
+          <w:lang w:val="es-CO"/>
+        </w:rPr>
+      </w:pPr>
+      <w:r>
+        <w:rPr>
+          <w:rFonts w:ascii="Arial" w:hAnsi="Arial" w:cs="Arial"/>
+          <w:sz w:val="24"/>
+          <w:szCs w:val="24"/>
+          <w:lang w:val="es-CO"/>
+        </w:rPr>
+        <w:t>Elegir en que parte de la bola le voy a pegar con el taco.</w:t>
+      </w:r>
+    </w:p>
+    <w:p>
+      <w:pPr>
+        <w:pStyle w:val="Prrafodelista"/>
+        <w:numPr>
+          <w:ilvl w:val="1"/>
+          <w:numId w:val="2"/>
+        </w:numPr>
+        <w:jc w:val="both"/>
+        <w:rPr>
+          <w:rFonts w:ascii="Arial" w:hAnsi="Arial" w:cs="Arial"/>
+          <w:sz w:val="24"/>
+          <w:szCs w:val="24"/>
+          <w:lang w:val="es-CO"/>
+        </w:rPr>
+      </w:pPr>
+      <w:r>
+        <w:rPr>
+          <w:rFonts w:ascii="Arial" w:hAnsi="Arial" w:cs="Arial"/>
+          <w:sz w:val="24"/>
+          <w:szCs w:val="24"/>
+          <w:lang w:val="es-CO"/>
+        </w:rPr>
+        <w:t>La fuerza con la que le voy a pegar con el taco a la bola.</w:t>
+      </w:r>
+    </w:p>
+    <w:p>
+      <w:pPr>
+        <w:jc w:val="both"/>
+        <w:rPr>
+          <w:rFonts w:ascii="Arial" w:hAnsi="Arial" w:cs="Arial"/>
+          <w:sz w:val="24"/>
+          <w:szCs w:val="24"/>
+          <w:lang w:val="es-CO"/>
+        </w:rPr>
+      </w:pPr>
+    </w:p>
+    <w:p>
+      <w:pPr>
+        <w:pStyle w:val="Prrafodelista"/>
+        <w:numPr>
+          <w:ilvl w:val="0"/>
+          <w:numId w:val="9"/>
+        </w:numPr>
+        <w:jc w:val="both"/>
+        <w:rPr>
+          <w:rFonts w:ascii="Arial" w:hAnsi="Arial" w:cs="Arial"/>
+          <w:b/>
+          <w:sz w:val="24"/>
+          <w:szCs w:val="24"/>
+          <w:lang w:val="es-CO"/>
+        </w:rPr>
+      </w:pPr>
+      <w:r>
+        <w:rPr>
+          <w:rFonts w:ascii="Arial" w:hAnsi="Arial" w:cs="Arial"/>
+          <w:b/>
+          <w:sz w:val="24"/>
+          <w:szCs w:val="24"/>
+          <w:lang w:val="es-CO"/>
+        </w:rPr>
+        <w:t xml:space="preserve">Clase bola: </w:t>
+      </w:r>
+      <w:r>
+        <w:rPr>
+          <w:rFonts w:ascii="Arial" w:hAnsi="Arial" w:cs="Arial"/>
+          <w:sz w:val="24"/>
+          <w:szCs w:val="24"/>
+          <w:lang w:val="es-CO"/>
+        </w:rPr>
+        <w:t>Esta clase se encarga de modelar las propiedades de las bolas, dicho modelamiento se realiza con la ayuda de las siguientes características:</w:t>
+      </w:r>
+    </w:p>
+    <w:p>
+      <w:pPr>
+        <w:pStyle w:val="Prrafodelista"/>
+        <w:jc w:val="both"/>
+        <w:rPr>
+          <w:rFonts w:ascii="Arial" w:hAnsi="Arial" w:cs="Arial"/>
+          <w:b/>
+          <w:sz w:val="24"/>
+          <w:szCs w:val="24"/>
+          <w:lang w:val="es-CO"/>
+        </w:rPr>
+      </w:pPr>
+    </w:p>
+    <w:p>
+      <w:pPr>
+        <w:pStyle w:val="Prrafodelista"/>
+        <w:numPr>
+          <w:ilvl w:val="0"/>
+          <w:numId w:val="10"/>
+        </w:numPr>
+        <w:jc w:val="both"/>
+        <w:rPr>
+          <w:rFonts w:ascii="Arial" w:hAnsi="Arial" w:cs="Arial"/>
+          <w:b/>
+          <w:sz w:val="24"/>
+          <w:szCs w:val="24"/>
+          <w:lang w:val="es-CO"/>
+        </w:rPr>
+      </w:pPr>
+      <w:r>
+        <w:rPr>
+          <w:rFonts w:ascii="Arial" w:hAnsi="Arial" w:cs="Arial"/>
+          <w:sz w:val="24"/>
+          <w:szCs w:val="24"/>
+          <w:lang w:val="es-CO"/>
+        </w:rPr>
+        <w:t>Color de la bola.</w:t>
+      </w:r>
+    </w:p>
+    <w:p>
+      <w:pPr>
+        <w:pStyle w:val="Prrafodelista"/>
+        <w:numPr>
+          <w:ilvl w:val="0"/>
+          <w:numId w:val="10"/>
+        </w:numPr>
+        <w:jc w:val="both"/>
+        <w:rPr>
+          <w:rFonts w:ascii="Arial" w:hAnsi="Arial" w:cs="Arial"/>
+          <w:b/>
+          <w:sz w:val="24"/>
+          <w:szCs w:val="24"/>
+          <w:lang w:val="es-CO"/>
+        </w:rPr>
+      </w:pPr>
+      <w:r>
+        <w:rPr>
+          <w:rFonts w:ascii="Arial" w:hAnsi="Arial" w:cs="Arial"/>
+          <w:sz w:val="24"/>
+          <w:szCs w:val="24"/>
+          <w:lang w:val="es-CO"/>
+        </w:rPr>
+        <w:t>Número de la bola.</w:t>
+      </w:r>
+    </w:p>
+    <w:p>
+      <w:pPr>
+        <w:jc w:val="both"/>
+        <w:rPr>
+          <w:rFonts w:ascii="Arial" w:hAnsi="Arial" w:cs="Arial"/>
+          <w:sz w:val="24"/>
+          <w:szCs w:val="24"/>
+          <w:lang w:val="es-CO"/>
+        </w:rPr>
+      </w:pPr>
+      <w:r>
+        <w:rPr>
+          <w:rFonts w:ascii="Arial" w:hAnsi="Arial" w:cs="Arial"/>
+          <w:sz w:val="24"/>
+          <w:szCs w:val="24"/>
+          <w:lang w:val="es-CO"/>
+        </w:rPr>
+        <w:t xml:space="preserve">Las funcionalidades que se tuvieron en cuenta para esta </w:t>
+      </w:r>
+      <w:r>
+        <w:rPr>
+          <w:rFonts w:ascii="Arial" w:hAnsi="Arial" w:cs="Arial"/>
+          <w:sz w:val="24"/>
+          <w:szCs w:val="24"/>
+          <w:lang w:val="es-CO"/>
+        </w:rPr>
+        <w:t>clase</w:t>
+      </w:r>
+      <w:r>
+        <w:rPr>
+          <w:rFonts w:ascii="Arial" w:hAnsi="Arial" w:cs="Arial"/>
+          <w:sz w:val="24"/>
+          <w:szCs w:val="24"/>
+          <w:lang w:val="es-CO"/>
+        </w:rPr>
+        <w:t xml:space="preserve"> fueron las siguientes:</w:t>
+      </w:r>
+    </w:p>
+    <w:p>
+      <w:pPr>
+        <w:pStyle w:val="Prrafodelista"/>
+        <w:numPr>
+          <w:ilvl w:val="0"/>
+          <w:numId w:val="6"/>
+        </w:numPr>
+        <w:jc w:val="both"/>
+        <w:rPr>
+          <w:rFonts w:ascii="Arial" w:hAnsi="Arial" w:cs="Arial"/>
+          <w:sz w:val="24"/>
+          <w:szCs w:val="24"/>
+          <w:lang w:val="es-CO"/>
+        </w:rPr>
+      </w:pPr>
+      <w:r>
+        <w:rPr>
+          <w:rFonts w:ascii="Arial" w:hAnsi="Arial" w:cs="Arial"/>
+          <w:sz w:val="24"/>
+          <w:szCs w:val="24"/>
+          <w:lang w:val="es-CO"/>
+        </w:rPr>
+        <w:t>Movimiento de las bolas, y dependiendo si es una bola con desventaja o no se le pone su movimiento característico.</w:t>
+      </w:r>
+    </w:p>
+    <w:p>
+      <w:pPr>
+        <w:pStyle w:val="Prrafodelista"/>
+        <w:numPr>
+          <w:ilvl w:val="0"/>
+          <w:numId w:val="6"/>
+        </w:numPr>
+        <w:jc w:val="both"/>
+        <w:rPr>
+          <w:rFonts w:ascii="Arial" w:hAnsi="Arial" w:cs="Arial"/>
+          <w:sz w:val="24"/>
+          <w:szCs w:val="24"/>
+          <w:lang w:val="es-CO"/>
+        </w:rPr>
+      </w:pPr>
+      <w:r>
+        <w:rPr>
+          <w:rFonts w:ascii="Arial" w:hAnsi="Arial" w:cs="Arial"/>
+          <w:sz w:val="24"/>
+          <w:szCs w:val="24"/>
+          <w:lang w:val="es-CO"/>
+        </w:rPr>
+        <w:lastRenderedPageBreak/>
+        <w:t>Fricción con la mesa.</w:t>
+      </w:r>
+    </w:p>
+    <w:p>
+      <w:pPr>
+        <w:pStyle w:val="Prrafodelista"/>
+        <w:numPr>
+          <w:ilvl w:val="0"/>
+          <w:numId w:val="6"/>
+        </w:numPr>
+        <w:jc w:val="both"/>
+        <w:rPr>
+          <w:rFonts w:ascii="Arial" w:hAnsi="Arial" w:cs="Arial"/>
+          <w:sz w:val="24"/>
+          <w:szCs w:val="24"/>
+          <w:lang w:val="es-CO"/>
+        </w:rPr>
+      </w:pPr>
+      <w:r>
+        <w:rPr>
+          <w:rFonts w:ascii="Arial" w:hAnsi="Arial" w:cs="Arial"/>
+          <w:sz w:val="24"/>
+          <w:szCs w:val="24"/>
+          <w:lang w:val="es-CO"/>
+        </w:rPr>
+        <w:t>Colisión con bordes y otras bolas.</w:t>
+      </w:r>
+    </w:p>
+    <w:p>
+      <w:pPr>
+        <w:pStyle w:val="Prrafodelista"/>
+        <w:numPr>
+          <w:ilvl w:val="0"/>
+          <w:numId w:val="6"/>
+        </w:numPr>
+        <w:jc w:val="both"/>
+        <w:rPr>
+          <w:rFonts w:ascii="Arial" w:hAnsi="Arial" w:cs="Arial"/>
+          <w:sz w:val="24"/>
+          <w:szCs w:val="24"/>
+          <w:lang w:val="es-CO"/>
+        </w:rPr>
+      </w:pPr>
+      <w:r>
+        <w:rPr>
+          <w:rFonts w:ascii="Arial" w:hAnsi="Arial" w:cs="Arial"/>
+          <w:sz w:val="24"/>
+          <w:szCs w:val="24"/>
+          <w:lang w:val="es-CO"/>
+        </w:rPr>
+        <w:t>Dirección en la que el taco golpea la bola.</w:t>
+      </w:r>
+    </w:p>
+    <w:p>
+      <w:pPr>
+        <w:pStyle w:val="Prrafodelista"/>
+        <w:numPr>
+          <w:ilvl w:val="0"/>
+          <w:numId w:val="6"/>
+        </w:numPr>
+        <w:jc w:val="both"/>
+        <w:rPr>
+          <w:rFonts w:ascii="Arial" w:hAnsi="Arial" w:cs="Arial"/>
+          <w:sz w:val="24"/>
+          <w:szCs w:val="24"/>
+          <w:lang w:val="es-CO"/>
+        </w:rPr>
+      </w:pPr>
+      <w:r>
+        <w:rPr>
+          <w:rFonts w:ascii="Arial" w:hAnsi="Arial" w:cs="Arial"/>
+          <w:sz w:val="24"/>
+          <w:szCs w:val="24"/>
+          <w:lang w:val="es-CO"/>
+        </w:rPr>
+        <w:t>Dirección después de las colisiones.</w:t>
+      </w:r>
+    </w:p>
+    <w:p>
+      <w:pPr>
+        <w:ind w:left="360"/>
+        <w:jc w:val="both"/>
+        <w:rPr>
+          <w:rFonts w:ascii="Arial" w:hAnsi="Arial" w:cs="Arial"/>
+          <w:b/>
+          <w:sz w:val="24"/>
+          <w:szCs w:val="24"/>
+          <w:lang w:val="es-CO"/>
+        </w:rPr>
+      </w:pPr>
+    </w:p>
+    <w:p>
+      <w:pPr>
+        <w:pStyle w:val="Prrafodelista"/>
+        <w:numPr>
+          <w:ilvl w:val="0"/>
+          <w:numId w:val="9"/>
+        </w:numPr>
+        <w:jc w:val="both"/>
+        <w:rPr>
+          <w:rFonts w:ascii="Arial" w:hAnsi="Arial" w:cs="Arial"/>
+          <w:b/>
+          <w:sz w:val="24"/>
+          <w:szCs w:val="24"/>
+          <w:lang w:val="es-CO"/>
+        </w:rPr>
+      </w:pPr>
+      <w:r>
+        <w:rPr>
+          <w:rFonts w:ascii="Arial" w:hAnsi="Arial" w:cs="Arial"/>
+          <w:b/>
+          <w:sz w:val="24"/>
+          <w:szCs w:val="24"/>
+          <w:lang w:val="es-CO"/>
+        </w:rPr>
+        <w:t xml:space="preserve">Clase jugador: </w:t>
+      </w:r>
+      <w:r>
+        <w:rPr>
+          <w:rFonts w:ascii="Arial" w:hAnsi="Arial" w:cs="Arial"/>
+          <w:sz w:val="24"/>
+          <w:szCs w:val="24"/>
+          <w:lang w:val="es-CO"/>
+        </w:rPr>
+        <w:t>Esta clase es la encargada de la interacción con el usuario y se encarga de guardar el progreso de cada usuario en el juego con la ayuda de las siguientes características:</w:t>
+      </w:r>
+    </w:p>
+    <w:p>
+      <w:pPr>
+        <w:pStyle w:val="Prrafodelista"/>
+        <w:jc w:val="both"/>
+        <w:rPr>
+          <w:rFonts w:ascii="Arial" w:hAnsi="Arial" w:cs="Arial"/>
+          <w:sz w:val="24"/>
+          <w:szCs w:val="24"/>
+          <w:lang w:val="es-CO"/>
+        </w:rPr>
+      </w:pPr>
+    </w:p>
+    <w:p>
+      <w:pPr>
+        <w:pStyle w:val="Prrafodelista"/>
+        <w:numPr>
+          <w:ilvl w:val="0"/>
+          <w:numId w:val="11"/>
+        </w:numPr>
+        <w:jc w:val="both"/>
+        <w:rPr>
+          <w:rFonts w:ascii="Arial" w:hAnsi="Arial" w:cs="Arial"/>
+          <w:sz w:val="24"/>
+          <w:szCs w:val="24"/>
+          <w:lang w:val="es-CO"/>
+        </w:rPr>
+      </w:pPr>
+      <w:r>
+        <w:rPr>
+          <w:rFonts w:ascii="Arial" w:hAnsi="Arial" w:cs="Arial"/>
+          <w:sz w:val="24"/>
+          <w:szCs w:val="24"/>
+          <w:lang w:val="es-CO"/>
+        </w:rPr>
+        <w:t>Nombre del jugador.</w:t>
+      </w:r>
+    </w:p>
+    <w:p>
+      <w:pPr>
+        <w:pStyle w:val="Prrafodelista"/>
+        <w:numPr>
+          <w:ilvl w:val="0"/>
+          <w:numId w:val="11"/>
+        </w:numPr>
+        <w:jc w:val="both"/>
+        <w:rPr>
+          <w:rFonts w:ascii="Arial" w:hAnsi="Arial" w:cs="Arial"/>
+          <w:sz w:val="24"/>
+          <w:szCs w:val="24"/>
+          <w:lang w:val="es-CO"/>
+        </w:rPr>
+      </w:pPr>
+      <w:r>
+        <w:rPr>
+          <w:rFonts w:ascii="Arial" w:hAnsi="Arial" w:cs="Arial"/>
+          <w:sz w:val="24"/>
+          <w:szCs w:val="24"/>
+          <w:lang w:val="es-CO"/>
+        </w:rPr>
+        <w:t>Puntuación de cada jugador.</w:t>
+      </w:r>
+    </w:p>
+    <w:p>
+      <w:pPr>
+        <w:jc w:val="both"/>
+        <w:rPr>
+          <w:rFonts w:ascii="Arial" w:hAnsi="Arial" w:cs="Arial"/>
+          <w:sz w:val="24"/>
+          <w:szCs w:val="24"/>
+          <w:lang w:val="es-CO"/>
+        </w:rPr>
+      </w:pPr>
+      <w:r>
+        <w:rPr>
+          <w:rFonts w:ascii="Arial" w:hAnsi="Arial" w:cs="Arial"/>
+          <w:sz w:val="24"/>
+          <w:szCs w:val="24"/>
+          <w:lang w:val="es-CO"/>
+        </w:rPr>
+        <w:t xml:space="preserve">Las funcionalidades que se tuvieron en cuenta para esta </w:t>
+      </w:r>
+      <w:r>
+        <w:rPr>
+          <w:rFonts w:ascii="Arial" w:hAnsi="Arial" w:cs="Arial"/>
+          <w:sz w:val="24"/>
+          <w:szCs w:val="24"/>
+          <w:lang w:val="es-CO"/>
+        </w:rPr>
+        <w:t>clase</w:t>
+      </w:r>
+      <w:r>
+        <w:rPr>
+          <w:rFonts w:ascii="Arial" w:hAnsi="Arial" w:cs="Arial"/>
+          <w:sz w:val="24"/>
+          <w:szCs w:val="24"/>
+          <w:lang w:val="es-CO"/>
+        </w:rPr>
+        <w:t xml:space="preserve"> fueron las siguientes:</w:t>
+      </w:r>
+    </w:p>
+    <w:p>
+      <w:pPr>
+        <w:pStyle w:val="Prrafodelista"/>
+        <w:numPr>
+          <w:ilvl w:val="1"/>
+          <w:numId w:val="8"/>
+        </w:numPr>
+        <w:jc w:val="both"/>
+        <w:rPr>
+          <w:rFonts w:ascii="Arial" w:hAnsi="Arial" w:cs="Arial"/>
+          <w:sz w:val="24"/>
+          <w:szCs w:val="24"/>
+          <w:lang w:val="es-CO"/>
+        </w:rPr>
+      </w:pPr>
+      <w:r>
+        <w:rPr>
+          <w:rFonts w:ascii="Arial" w:hAnsi="Arial" w:cs="Arial"/>
+          <w:sz w:val="24"/>
+          <w:szCs w:val="24"/>
+          <w:lang w:val="es-CO"/>
+        </w:rPr>
+        <w:t>Realizar un tiro.</w:t>
+      </w:r>
+    </w:p>
+    <w:p>
+      <w:pPr>
+        <w:pStyle w:val="Prrafodelista"/>
+        <w:numPr>
+          <w:ilvl w:val="1"/>
+          <w:numId w:val="8"/>
+        </w:numPr>
+        <w:jc w:val="both"/>
+        <w:rPr>
+          <w:rFonts w:ascii="Arial" w:hAnsi="Arial" w:cs="Arial"/>
+          <w:sz w:val="24"/>
+          <w:szCs w:val="24"/>
+          <w:lang w:val="es-CO"/>
+        </w:rPr>
+      </w:pPr>
+      <w:r>
+        <w:rPr>
+          <w:rFonts w:ascii="Arial" w:hAnsi="Arial" w:cs="Arial"/>
+          <w:sz w:val="24"/>
+          <w:szCs w:val="24"/>
+          <w:lang w:val="es-CO"/>
+        </w:rPr>
+        <w:t>Calcular la puntuación.</w:t>
+      </w:r>
+    </w:p>
+    <w:p/>
     <w:sectPr>
       <w:pgSz w:w="12240" w:h="15840"/>
       <w:pgMar w:top="1417" w:right="1701" w:bottom="1417" w:left="1701" w:header="708" w:footer="708" w:gutter="0"/>
@@ -1215,6 +2417,119 @@
 <file path=word/numbering.xml><?xml version="1.0" encoding="utf-8"?>
 <w:numbering xmlns:wpc="http://schemas.microsoft.com/office/word/2010/wordprocessingCanvas" xmlns:cx="http://schemas.microsoft.com/office/drawing/2014/chartex" xmlns:cx1="http://schemas.microsoft.com/office/drawing/2015/9/8/chartex" xmlns:cx2="http://schemas.microsoft.com/office/drawing/2015/10/21/chartex" xmlns:cx3="http://schemas.microsoft.com/office/drawing/2016/5/9/chartex" xmlns:cx4="http://schemas.microsoft.com/office/drawing/2016/5/10/chartex" xmlns:cx5="http://schemas.microsoft.com/office/drawing/2016/5/11/chartex" xmlns:cx6="http://schemas.microsoft.com/office/drawing/2016/5/12/chartex" xmlns:cx7="http://schemas.microsoft.com/office/drawing/2016/5/13/chartex" xmlns:cx8="http://schemas.microsoft.com/office/drawing/2016/5/14/chartex" xmlns:mc="http://schemas.openxmlformats.org/markup-compatibility/2006" xmlns:aink="http://schemas.microsoft.com/office/drawing/2016/ink" xmlns:am3d="http://schemas.microsoft.com/office/drawing/2017/model3d" xmlns:o="urn:schemas-microsoft-com:office:office" xmlns:oel="http://schemas.microsoft.com/office/2019/extlst" xmlns:r="http://schemas.openxmlformats.org/officeDocument/2006/relationships" xmlns:m="http://schemas.openxmlformats.org/officeDocument/2006/math" xmlns:v="urn:schemas-microsoft-com:vml" xmlns:wp14="http://schemas.microsoft.com/office/word/2010/wordprocessingDrawing" xmlns:wp="http://schemas.openxmlformats.org/drawingml/2006/wordprocessingDrawing" xmlns:w10="urn:schemas-microsoft-com:office:word" xmlns:w="http://schemas.openxmlformats.org/wordprocessingml/2006/main" xmlns:w14="http://schemas.microsoft.com/office/word/2010/wordml" xmlns:w15="http://schemas.microsoft.com/office/word/2012/wordml" xmlns:w16cex="http://schemas.microsoft.com/office/word/2018/wordml/cex" xmlns:w16cid="http://schemas.microsoft.com/office/word/2016/wordml/cid" xmlns:w16="http://schemas.microsoft.com/office/word/2018/wordml" xmlns:w16du="http://schemas.microsoft.com/office/word/2023/wordml/word16du" xmlns:w16sdtdh="http://schemas.microsoft.com/office/word/2020/wordml/sdtdatahash" xmlns:w16se="http://schemas.microsoft.com/office/word/2015/wordml/symex" xmlns:wpg="http://schemas.microsoft.com/office/word/2010/wordprocessingGroup" xmlns:wpi="http://schemas.microsoft.com/office/word/2010/wordprocessingInk" xmlns:wne="http://schemas.microsoft.com/office/word/2006/wordml" xmlns:wps="http://schemas.microsoft.com/office/word/2010/wordprocessingShape" mc:Ignorable="w14 w15 w16se w16cid w16 w16cex w16sdtdh wp14">
   <w:abstractNum w:abstractNumId="0" w15:restartNumberingAfterBreak="0">
+    <w:nsid w:val="0AA91940"/>
+    <w:multiLevelType w:val="hybridMultilevel"/>
+    <w:tmpl w:val="B1E897F2"/>
+    <w:lvl w:ilvl="0" w:tplc="0409000D">
+      <w:start w:val="1"/>
+      <w:numFmt w:val="bullet"/>
+      <w:lvlText w:val=""/>
+      <w:lvlJc w:val="left"/>
+      <w:pPr>
+        <w:ind w:left="1500" w:hanging="360"/>
+      </w:pPr>
+      <w:rPr>
+        <w:rFonts w:ascii="Wingdings" w:hAnsi="Wingdings" w:hint="default"/>
+      </w:rPr>
+    </w:lvl>
+    <w:lvl w:ilvl="1" w:tplc="04090003" w:tentative="1">
+      <w:start w:val="1"/>
+      <w:numFmt w:val="bullet"/>
+      <w:lvlText w:val="o"/>
+      <w:lvlJc w:val="left"/>
+      <w:pPr>
+        <w:ind w:left="2220" w:hanging="360"/>
+      </w:pPr>
+      <w:rPr>
+        <w:rFonts w:ascii="Courier New" w:hAnsi="Courier New" w:cs="Courier New" w:hint="default"/>
+      </w:rPr>
+    </w:lvl>
+    <w:lvl w:ilvl="2" w:tplc="04090005" w:tentative="1">
+      <w:start w:val="1"/>
+      <w:numFmt w:val="bullet"/>
+      <w:lvlText w:val=""/>
+      <w:lvlJc w:val="left"/>
+      <w:pPr>
+        <w:ind w:left="2940" w:hanging="360"/>
+      </w:pPr>
+      <w:rPr>
+        <w:rFonts w:ascii="Wingdings" w:hAnsi="Wingdings" w:hint="default"/>
+      </w:rPr>
+    </w:lvl>
+    <w:lvl w:ilvl="3" w:tplc="04090001" w:tentative="1">
+      <w:start w:val="1"/>
+      <w:numFmt w:val="bullet"/>
+      <w:lvlText w:val=""/>
+      <w:lvlJc w:val="left"/>
+      <w:pPr>
+        <w:ind w:left="3660" w:hanging="360"/>
+      </w:pPr>
+      <w:rPr>
+        <w:rFonts w:ascii="Symbol" w:hAnsi="Symbol" w:hint="default"/>
+      </w:rPr>
+    </w:lvl>
+    <w:lvl w:ilvl="4" w:tplc="04090003" w:tentative="1">
+      <w:start w:val="1"/>
+      <w:numFmt w:val="bullet"/>
+      <w:lvlText w:val="o"/>
+      <w:lvlJc w:val="left"/>
+      <w:pPr>
+        <w:ind w:left="4380" w:hanging="360"/>
+      </w:pPr>
+      <w:rPr>
+        <w:rFonts w:ascii="Courier New" w:hAnsi="Courier New" w:cs="Courier New" w:hint="default"/>
+      </w:rPr>
+    </w:lvl>
+    <w:lvl w:ilvl="5" w:tplc="04090005" w:tentative="1">
+      <w:start w:val="1"/>
+      <w:numFmt w:val="bullet"/>
+      <w:lvlText w:val=""/>
+      <w:lvlJc w:val="left"/>
+      <w:pPr>
+        <w:ind w:left="5100" w:hanging="360"/>
+      </w:pPr>
+      <w:rPr>
+        <w:rFonts w:ascii="Wingdings" w:hAnsi="Wingdings" w:hint="default"/>
+      </w:rPr>
+    </w:lvl>
+    <w:lvl w:ilvl="6" w:tplc="04090001" w:tentative="1">
+      <w:start w:val="1"/>
+      <w:numFmt w:val="bullet"/>
+      <w:lvlText w:val=""/>
+      <w:lvlJc w:val="left"/>
+      <w:pPr>
+        <w:ind w:left="5820" w:hanging="360"/>
+      </w:pPr>
+      <w:rPr>
+        <w:rFonts w:ascii="Symbol" w:hAnsi="Symbol" w:hint="default"/>
+      </w:rPr>
+    </w:lvl>
+    <w:lvl w:ilvl="7" w:tplc="04090003" w:tentative="1">
+      <w:start w:val="1"/>
+      <w:numFmt w:val="bullet"/>
+      <w:lvlText w:val="o"/>
+      <w:lvlJc w:val="left"/>
+      <w:pPr>
+        <w:ind w:left="6540" w:hanging="360"/>
+      </w:pPr>
+      <w:rPr>
+        <w:rFonts w:ascii="Courier New" w:hAnsi="Courier New" w:cs="Courier New" w:hint="default"/>
+      </w:rPr>
+    </w:lvl>
+    <w:lvl w:ilvl="8" w:tplc="04090005" w:tentative="1">
+      <w:start w:val="1"/>
+      <w:numFmt w:val="bullet"/>
+      <w:lvlText w:val=""/>
+      <w:lvlJc w:val="left"/>
+      <w:pPr>
+        <w:ind w:left="7260" w:hanging="360"/>
+      </w:pPr>
+      <w:rPr>
+        <w:rFonts w:ascii="Wingdings" w:hAnsi="Wingdings" w:hint="default"/>
+      </w:rPr>
+    </w:lvl>
+  </w:abstractNum>
+  <w:abstractNum w:abstractNumId="1" w15:restartNumberingAfterBreak="0">
     <w:nsid w:val="1F8A28E4"/>
     <w:multiLevelType w:val="hybridMultilevel"/>
     <w:tmpl w:val="FBB2A0D6"/>
@@ -1230,7 +2545,7 @@
         <w:rFonts w:ascii="Wingdings" w:hAnsi="Wingdings" w:hint="default"/>
       </w:rPr>
     </w:lvl>
-    <w:lvl w:ilvl="1" w:tplc="04090003" w:tentative="1">
+    <w:lvl w:ilvl="1" w:tplc="04090003">
       <w:start w:val="1"/>
       <w:numFmt w:val="bullet"/>
       <w:lvlText w:val="o"/>
@@ -1327,7 +2642,7 @@
       </w:rPr>
     </w:lvl>
   </w:abstractNum>
-  <w:abstractNum w:abstractNumId="1" w15:restartNumberingAfterBreak="0">
+  <w:abstractNum w:abstractNumId="2" w15:restartNumberingAfterBreak="0">
     <w:nsid w:val="2235048F"/>
     <w:multiLevelType w:val="hybridMultilevel"/>
     <w:tmpl w:val="251CEA2E"/>
@@ -1343,6 +2658,119 @@
         <w:rFonts w:ascii="Wingdings" w:hAnsi="Wingdings" w:hint="default"/>
       </w:rPr>
     </w:lvl>
+    <w:lvl w:ilvl="1" w:tplc="04090003">
+      <w:start w:val="1"/>
+      <w:numFmt w:val="bullet"/>
+      <w:lvlText w:val="o"/>
+      <w:lvlJc w:val="left"/>
+      <w:pPr>
+        <w:ind w:left="1440" w:hanging="360"/>
+      </w:pPr>
+      <w:rPr>
+        <w:rFonts w:ascii="Courier New" w:hAnsi="Courier New" w:cs="Courier New" w:hint="default"/>
+      </w:rPr>
+    </w:lvl>
+    <w:lvl w:ilvl="2" w:tplc="04090005" w:tentative="1">
+      <w:start w:val="1"/>
+      <w:numFmt w:val="bullet"/>
+      <w:lvlText w:val=""/>
+      <w:lvlJc w:val="left"/>
+      <w:pPr>
+        <w:ind w:left="2160" w:hanging="360"/>
+      </w:pPr>
+      <w:rPr>
+        <w:rFonts w:ascii="Wingdings" w:hAnsi="Wingdings" w:hint="default"/>
+      </w:rPr>
+    </w:lvl>
+    <w:lvl w:ilvl="3" w:tplc="04090001" w:tentative="1">
+      <w:start w:val="1"/>
+      <w:numFmt w:val="bullet"/>
+      <w:lvlText w:val=""/>
+      <w:lvlJc w:val="left"/>
+      <w:pPr>
+        <w:ind w:left="2880" w:hanging="360"/>
+      </w:pPr>
+      <w:rPr>
+        <w:rFonts w:ascii="Symbol" w:hAnsi="Symbol" w:hint="default"/>
+      </w:rPr>
+    </w:lvl>
+    <w:lvl w:ilvl="4" w:tplc="04090003" w:tentative="1">
+      <w:start w:val="1"/>
+      <w:numFmt w:val="bullet"/>
+      <w:lvlText w:val="o"/>
+      <w:lvlJc w:val="left"/>
+      <w:pPr>
+        <w:ind w:left="3600" w:hanging="360"/>
+      </w:pPr>
+      <w:rPr>
+        <w:rFonts w:ascii="Courier New" w:hAnsi="Courier New" w:cs="Courier New" w:hint="default"/>
+      </w:rPr>
+    </w:lvl>
+    <w:lvl w:ilvl="5" w:tplc="04090005" w:tentative="1">
+      <w:start w:val="1"/>
+      <w:numFmt w:val="bullet"/>
+      <w:lvlText w:val=""/>
+      <w:lvlJc w:val="left"/>
+      <w:pPr>
+        <w:ind w:left="4320" w:hanging="360"/>
+      </w:pPr>
+      <w:rPr>
+        <w:rFonts w:ascii="Wingdings" w:hAnsi="Wingdings" w:hint="default"/>
+      </w:rPr>
+    </w:lvl>
+    <w:lvl w:ilvl="6" w:tplc="04090001" w:tentative="1">
+      <w:start w:val="1"/>
+      <w:numFmt w:val="bullet"/>
+      <w:lvlText w:val=""/>
+      <w:lvlJc w:val="left"/>
+      <w:pPr>
+        <w:ind w:left="5040" w:hanging="360"/>
+      </w:pPr>
+      <w:rPr>
+        <w:rFonts w:ascii="Symbol" w:hAnsi="Symbol" w:hint="default"/>
+      </w:rPr>
+    </w:lvl>
+    <w:lvl w:ilvl="7" w:tplc="04090003" w:tentative="1">
+      <w:start w:val="1"/>
+      <w:numFmt w:val="bullet"/>
+      <w:lvlText w:val="o"/>
+      <w:lvlJc w:val="left"/>
+      <w:pPr>
+        <w:ind w:left="5760" w:hanging="360"/>
+      </w:pPr>
+      <w:rPr>
+        <w:rFonts w:ascii="Courier New" w:hAnsi="Courier New" w:cs="Courier New" w:hint="default"/>
+      </w:rPr>
+    </w:lvl>
+    <w:lvl w:ilvl="8" w:tplc="04090005" w:tentative="1">
+      <w:start w:val="1"/>
+      <w:numFmt w:val="bullet"/>
+      <w:lvlText w:val=""/>
+      <w:lvlJc w:val="left"/>
+      <w:pPr>
+        <w:ind w:left="6480" w:hanging="360"/>
+      </w:pPr>
+      <w:rPr>
+        <w:rFonts w:ascii="Wingdings" w:hAnsi="Wingdings" w:hint="default"/>
+      </w:rPr>
+    </w:lvl>
+  </w:abstractNum>
+  <w:abstractNum w:abstractNumId="3" w15:restartNumberingAfterBreak="0">
+    <w:nsid w:val="32164390"/>
+    <w:multiLevelType w:val="hybridMultilevel"/>
+    <w:tmpl w:val="6518DC10"/>
+    <w:lvl w:ilvl="0" w:tplc="0409000D">
+      <w:start w:val="1"/>
+      <w:numFmt w:val="bullet"/>
+      <w:lvlText w:val=""/>
+      <w:lvlJc w:val="left"/>
+      <w:pPr>
+        <w:ind w:left="720" w:hanging="360"/>
+      </w:pPr>
+      <w:rPr>
+        <w:rFonts w:ascii="Wingdings" w:hAnsi="Wingdings" w:hint="default"/>
+      </w:rPr>
+    </w:lvl>
     <w:lvl w:ilvl="1" w:tplc="04090003" w:tentative="1">
       <w:start w:val="1"/>
       <w:numFmt w:val="bullet"/>
@@ -1440,7 +2868,7 @@
       </w:rPr>
     </w:lvl>
   </w:abstractNum>
-  <w:abstractNum w:abstractNumId="2" w15:restartNumberingAfterBreak="0">
+  <w:abstractNum w:abstractNumId="4" w15:restartNumberingAfterBreak="0">
     <w:nsid w:val="48675327"/>
     <w:multiLevelType w:val="hybridMultilevel"/>
     <w:tmpl w:val="B13CD952"/>
@@ -1553,7 +2981,233 @@
       </w:rPr>
     </w:lvl>
   </w:abstractNum>
-  <w:abstractNum w:abstractNumId="3" w15:restartNumberingAfterBreak="0">
+  <w:abstractNum w:abstractNumId="5" w15:restartNumberingAfterBreak="0">
+    <w:nsid w:val="57D7259B"/>
+    <w:multiLevelType w:val="hybridMultilevel"/>
+    <w:tmpl w:val="B74211E0"/>
+    <w:lvl w:ilvl="0" w:tplc="0409000D">
+      <w:start w:val="1"/>
+      <w:numFmt w:val="bullet"/>
+      <w:lvlText w:val=""/>
+      <w:lvlJc w:val="left"/>
+      <w:pPr>
+        <w:ind w:left="1440" w:hanging="360"/>
+      </w:pPr>
+      <w:rPr>
+        <w:rFonts w:ascii="Wingdings" w:hAnsi="Wingdings" w:hint="default"/>
+      </w:rPr>
+    </w:lvl>
+    <w:lvl w:ilvl="1" w:tplc="04090003" w:tentative="1">
+      <w:start w:val="1"/>
+      <w:numFmt w:val="bullet"/>
+      <w:lvlText w:val="o"/>
+      <w:lvlJc w:val="left"/>
+      <w:pPr>
+        <w:ind w:left="2160" w:hanging="360"/>
+      </w:pPr>
+      <w:rPr>
+        <w:rFonts w:ascii="Courier New" w:hAnsi="Courier New" w:cs="Courier New" w:hint="default"/>
+      </w:rPr>
+    </w:lvl>
+    <w:lvl w:ilvl="2" w:tplc="04090005" w:tentative="1">
+      <w:start w:val="1"/>
+      <w:numFmt w:val="bullet"/>
+      <w:lvlText w:val=""/>
+      <w:lvlJc w:val="left"/>
+      <w:pPr>
+        <w:ind w:left="2880" w:hanging="360"/>
+      </w:pPr>
+      <w:rPr>
+        <w:rFonts w:ascii="Wingdings" w:hAnsi="Wingdings" w:hint="default"/>
+      </w:rPr>
+    </w:lvl>
+    <w:lvl w:ilvl="3" w:tplc="04090001" w:tentative="1">
+      <w:start w:val="1"/>
+      <w:numFmt w:val="bullet"/>
+      <w:lvlText w:val=""/>
+      <w:lvlJc w:val="left"/>
+      <w:pPr>
+        <w:ind w:left="3600" w:hanging="360"/>
+      </w:pPr>
+      <w:rPr>
+        <w:rFonts w:ascii="Symbol" w:hAnsi="Symbol" w:hint="default"/>
+      </w:rPr>
+    </w:lvl>
+    <w:lvl w:ilvl="4" w:tplc="04090003" w:tentative="1">
+      <w:start w:val="1"/>
+      <w:numFmt w:val="bullet"/>
+      <w:lvlText w:val="o"/>
+      <w:lvlJc w:val="left"/>
+      <w:pPr>
+        <w:ind w:left="4320" w:hanging="360"/>
+      </w:pPr>
+      <w:rPr>
+        <w:rFonts w:ascii="Courier New" w:hAnsi="Courier New" w:cs="Courier New" w:hint="default"/>
+      </w:rPr>
+    </w:lvl>
+    <w:lvl w:ilvl="5" w:tplc="04090005" w:tentative="1">
+      <w:start w:val="1"/>
+      <w:numFmt w:val="bullet"/>
+      <w:lvlText w:val=""/>
+      <w:lvlJc w:val="left"/>
+      <w:pPr>
+        <w:ind w:left="5040" w:hanging="360"/>
+      </w:pPr>
+      <w:rPr>
+        <w:rFonts w:ascii="Wingdings" w:hAnsi="Wingdings" w:hint="default"/>
+      </w:rPr>
+    </w:lvl>
+    <w:lvl w:ilvl="6" w:tplc="04090001" w:tentative="1">
+      <w:start w:val="1"/>
+      <w:numFmt w:val="bullet"/>
+      <w:lvlText w:val=""/>
+      <w:lvlJc w:val="left"/>
+      <w:pPr>
+        <w:ind w:left="5760" w:hanging="360"/>
+      </w:pPr>
+      <w:rPr>
+        <w:rFonts w:ascii="Symbol" w:hAnsi="Symbol" w:hint="default"/>
+      </w:rPr>
+    </w:lvl>
+    <w:lvl w:ilvl="7" w:tplc="04090003" w:tentative="1">
+      <w:start w:val="1"/>
+      <w:numFmt w:val="bullet"/>
+      <w:lvlText w:val="o"/>
+      <w:lvlJc w:val="left"/>
+      <w:pPr>
+        <w:ind w:left="6480" w:hanging="360"/>
+      </w:pPr>
+      <w:rPr>
+        <w:rFonts w:ascii="Courier New" w:hAnsi="Courier New" w:cs="Courier New" w:hint="default"/>
+      </w:rPr>
+    </w:lvl>
+    <w:lvl w:ilvl="8" w:tplc="04090005" w:tentative="1">
+      <w:start w:val="1"/>
+      <w:numFmt w:val="bullet"/>
+      <w:lvlText w:val=""/>
+      <w:lvlJc w:val="left"/>
+      <w:pPr>
+        <w:ind w:left="7200" w:hanging="360"/>
+      </w:pPr>
+      <w:rPr>
+        <w:rFonts w:ascii="Wingdings" w:hAnsi="Wingdings" w:hint="default"/>
+      </w:rPr>
+    </w:lvl>
+  </w:abstractNum>
+  <w:abstractNum w:abstractNumId="6" w15:restartNumberingAfterBreak="0">
+    <w:nsid w:val="5D5F5F25"/>
+    <w:multiLevelType w:val="hybridMultilevel"/>
+    <w:tmpl w:val="AE1273FC"/>
+    <w:lvl w:ilvl="0" w:tplc="0409000D">
+      <w:start w:val="1"/>
+      <w:numFmt w:val="bullet"/>
+      <w:lvlText w:val=""/>
+      <w:lvlJc w:val="left"/>
+      <w:pPr>
+        <w:ind w:left="720" w:hanging="360"/>
+      </w:pPr>
+      <w:rPr>
+        <w:rFonts w:ascii="Wingdings" w:hAnsi="Wingdings" w:hint="default"/>
+      </w:rPr>
+    </w:lvl>
+    <w:lvl w:ilvl="1" w:tplc="0409000D">
+      <w:start w:val="1"/>
+      <w:numFmt w:val="bullet"/>
+      <w:lvlText w:val=""/>
+      <w:lvlJc w:val="left"/>
+      <w:pPr>
+        <w:ind w:left="1440" w:hanging="360"/>
+      </w:pPr>
+      <w:rPr>
+        <w:rFonts w:ascii="Wingdings" w:hAnsi="Wingdings" w:hint="default"/>
+      </w:rPr>
+    </w:lvl>
+    <w:lvl w:ilvl="2" w:tplc="04090005" w:tentative="1">
+      <w:start w:val="1"/>
+      <w:numFmt w:val="bullet"/>
+      <w:lvlText w:val=""/>
+      <w:lvlJc w:val="left"/>
+      <w:pPr>
+        <w:ind w:left="2160" w:hanging="360"/>
+      </w:pPr>
+      <w:rPr>
+        <w:rFonts w:ascii="Wingdings" w:hAnsi="Wingdings" w:hint="default"/>
+      </w:rPr>
+    </w:lvl>
+    <w:lvl w:ilvl="3" w:tplc="04090001" w:tentative="1">
+      <w:start w:val="1"/>
+      <w:numFmt w:val="bullet"/>
+      <w:lvlText w:val=""/>
+      <w:lvlJc w:val="left"/>
+      <w:pPr>
+        <w:ind w:left="2880" w:hanging="360"/>
+      </w:pPr>
+      <w:rPr>
+        <w:rFonts w:ascii="Symbol" w:hAnsi="Symbol" w:hint="default"/>
+      </w:rPr>
+    </w:lvl>
+    <w:lvl w:ilvl="4" w:tplc="04090003" w:tentative="1">
+      <w:start w:val="1"/>
+      <w:numFmt w:val="bullet"/>
+      <w:lvlText w:val="o"/>
+      <w:lvlJc w:val="left"/>
+      <w:pPr>
+        <w:ind w:left="3600" w:hanging="360"/>
+      </w:pPr>
+      <w:rPr>
+        <w:rFonts w:ascii="Courier New" w:hAnsi="Courier New" w:cs="Courier New" w:hint="default"/>
+      </w:rPr>
+    </w:lvl>
+    <w:lvl w:ilvl="5" w:tplc="04090005" w:tentative="1">
+      <w:start w:val="1"/>
+      <w:numFmt w:val="bullet"/>
+      <w:lvlText w:val=""/>
+      <w:lvlJc w:val="left"/>
+      <w:pPr>
+        <w:ind w:left="4320" w:hanging="360"/>
+      </w:pPr>
+      <w:rPr>
+        <w:rFonts w:ascii="Wingdings" w:hAnsi="Wingdings" w:hint="default"/>
+      </w:rPr>
+    </w:lvl>
+    <w:lvl w:ilvl="6" w:tplc="04090001" w:tentative="1">
+      <w:start w:val="1"/>
+      <w:numFmt w:val="bullet"/>
+      <w:lvlText w:val=""/>
+      <w:lvlJc w:val="left"/>
+      <w:pPr>
+        <w:ind w:left="5040" w:hanging="360"/>
+      </w:pPr>
+      <w:rPr>
+        <w:rFonts w:ascii="Symbol" w:hAnsi="Symbol" w:hint="default"/>
+      </w:rPr>
+    </w:lvl>
+    <w:lvl w:ilvl="7" w:tplc="04090003" w:tentative="1">
+      <w:start w:val="1"/>
+      <w:numFmt w:val="bullet"/>
+      <w:lvlText w:val="o"/>
+      <w:lvlJc w:val="left"/>
+      <w:pPr>
+        <w:ind w:left="5760" w:hanging="360"/>
+      </w:pPr>
+      <w:rPr>
+        <w:rFonts w:ascii="Courier New" w:hAnsi="Courier New" w:cs="Courier New" w:hint="default"/>
+      </w:rPr>
+    </w:lvl>
+    <w:lvl w:ilvl="8" w:tplc="04090005" w:tentative="1">
+      <w:start w:val="1"/>
+      <w:numFmt w:val="bullet"/>
+      <w:lvlText w:val=""/>
+      <w:lvlJc w:val="left"/>
+      <w:pPr>
+        <w:ind w:left="6480" w:hanging="360"/>
+      </w:pPr>
+      <w:rPr>
+        <w:rFonts w:ascii="Wingdings" w:hAnsi="Wingdings" w:hint="default"/>
+      </w:rPr>
+    </w:lvl>
+  </w:abstractNum>
+  <w:abstractNum w:abstractNumId="7" w15:restartNumberingAfterBreak="0">
     <w:nsid w:val="73167464"/>
     <w:multiLevelType w:val="hybridMultilevel"/>
     <w:tmpl w:val="F042DE26"/>
@@ -1666,7 +3320,7 @@
       </w:rPr>
     </w:lvl>
   </w:abstractNum>
-  <w:abstractNum w:abstractNumId="4" w15:restartNumberingAfterBreak="0">
+  <w:abstractNum w:abstractNumId="8" w15:restartNumberingAfterBreak="0">
     <w:nsid w:val="753262A3"/>
     <w:multiLevelType w:val="hybridMultilevel"/>
     <w:tmpl w:val="8B1C4324"/>
@@ -1779,7 +3433,96 @@
       </w:rPr>
     </w:lvl>
   </w:abstractNum>
-  <w:abstractNum w:abstractNumId="5" w15:restartNumberingAfterBreak="0">
+  <w:abstractNum w:abstractNumId="9" w15:restartNumberingAfterBreak="0">
+    <w:nsid w:val="77D91C12"/>
+    <w:multiLevelType w:val="hybridMultilevel"/>
+    <w:tmpl w:val="4BB6D8AE"/>
+    <w:lvl w:ilvl="0" w:tplc="0409000F">
+      <w:start w:val="1"/>
+      <w:numFmt w:val="decimal"/>
+      <w:lvlText w:val="%1."/>
+      <w:lvlJc w:val="left"/>
+      <w:pPr>
+        <w:ind w:left="720" w:hanging="360"/>
+      </w:pPr>
+      <w:rPr>
+        <w:rFonts w:hint="default"/>
+      </w:rPr>
+    </w:lvl>
+    <w:lvl w:ilvl="1" w:tplc="04090019" w:tentative="1">
+      <w:start w:val="1"/>
+      <w:numFmt w:val="lowerLetter"/>
+      <w:lvlText w:val="%2."/>
+      <w:lvlJc w:val="left"/>
+      <w:pPr>
+        <w:ind w:left="1440" w:hanging="360"/>
+      </w:pPr>
+    </w:lvl>
+    <w:lvl w:ilvl="2" w:tplc="0409001B" w:tentative="1">
+      <w:start w:val="1"/>
+      <w:numFmt w:val="lowerRoman"/>
+      <w:lvlText w:val="%3."/>
+      <w:lvlJc w:val="right"/>
+      <w:pPr>
+        <w:ind w:left="2160" w:hanging="180"/>
+      </w:pPr>
+    </w:lvl>
+    <w:lvl w:ilvl="3" w:tplc="0409000F" w:tentative="1">
+      <w:start w:val="1"/>
+      <w:numFmt w:val="decimal"/>
+      <w:lvlText w:val="%4."/>
+      <w:lvlJc w:val="left"/>
+      <w:pPr>
+        <w:ind w:left="2880" w:hanging="360"/>
+      </w:pPr>
+    </w:lvl>
+    <w:lvl w:ilvl="4" w:tplc="04090019" w:tentative="1">
+      <w:start w:val="1"/>
+      <w:numFmt w:val="lowerLetter"/>
+      <w:lvlText w:val="%5."/>
+      <w:lvlJc w:val="left"/>
+      <w:pPr>
+        <w:ind w:left="3600" w:hanging="360"/>
+      </w:pPr>
+    </w:lvl>
+    <w:lvl w:ilvl="5" w:tplc="0409001B" w:tentative="1">
+      <w:start w:val="1"/>
+      <w:numFmt w:val="lowerRoman"/>
+      <w:lvlText w:val="%6."/>
+      <w:lvlJc w:val="right"/>
+      <w:pPr>
+        <w:ind w:left="4320" w:hanging="180"/>
+      </w:pPr>
+    </w:lvl>
+    <w:lvl w:ilvl="6" w:tplc="0409000F" w:tentative="1">
+      <w:start w:val="1"/>
+      <w:numFmt w:val="decimal"/>
+      <w:lvlText w:val="%7."/>
+      <w:lvlJc w:val="left"/>
+      <w:pPr>
+        <w:ind w:left="5040" w:hanging="360"/>
+      </w:pPr>
+    </w:lvl>
+    <w:lvl w:ilvl="7" w:tplc="04090019" w:tentative="1">
+      <w:start w:val="1"/>
+      <w:numFmt w:val="lowerLetter"/>
+      <w:lvlText w:val="%8."/>
+      <w:lvlJc w:val="left"/>
+      <w:pPr>
+        <w:ind w:left="5760" w:hanging="360"/>
+      </w:pPr>
+    </w:lvl>
+    <w:lvl w:ilvl="8" w:tplc="0409001B" w:tentative="1">
+      <w:start w:val="1"/>
+      <w:numFmt w:val="lowerRoman"/>
+      <w:lvlText w:val="%9."/>
+      <w:lvlJc w:val="right"/>
+      <w:pPr>
+        <w:ind w:left="6480" w:hanging="180"/>
+      </w:pPr>
+    </w:lvl>
+  </w:abstractNum>
+  <w:abstractNum w:abstractNumId="10" w15:restartNumberingAfterBreak="0">
     <w:nsid w:val="7CFA4F2C"/>
     <w:multiLevelType w:val="hybridMultilevel"/>
     <w:tmpl w:val="FDE85302"/>
@@ -1893,22 +3636,37 @@
     </w:lvl>
   </w:abstractNum>
   <w:num w:numId="1" w16cid:durableId="696779257">
+    <w:abstractNumId w:val="2"/>
+  </w:num>
+  <w:num w:numId="2" w16cid:durableId="882524885">
     <w:abstractNumId w:val="1"/>
   </w:num>
-  <w:num w:numId="2" w16cid:durableId="882524885">
+  <w:num w:numId="3" w16cid:durableId="1270896511">
+    <w:abstractNumId w:val="10"/>
+  </w:num>
+  <w:num w:numId="4" w16cid:durableId="1000691407">
+    <w:abstractNumId w:val="7"/>
+  </w:num>
+  <w:num w:numId="5" w16cid:durableId="1262756939">
+    <w:abstractNumId w:val="4"/>
+  </w:num>
+  <w:num w:numId="6" w16cid:durableId="1634747612">
+    <w:abstractNumId w:val="8"/>
+  </w:num>
+  <w:num w:numId="7" w16cid:durableId="76638849">
+    <w:abstractNumId w:val="3"/>
+  </w:num>
+  <w:num w:numId="8" w16cid:durableId="587882031">
+    <w:abstractNumId w:val="6"/>
+  </w:num>
+  <w:num w:numId="9" w16cid:durableId="2119061875">
+    <w:abstractNumId w:val="9"/>
+  </w:num>
+  <w:num w:numId="10" w16cid:durableId="1601139240">
     <w:abstractNumId w:val="0"/>
   </w:num>
-  <w:num w:numId="3" w16cid:durableId="1270896511">
+  <w:num w:numId="11" w16cid:durableId="1034504434">
     <w:abstractNumId w:val="5"/>
-  </w:num>
-  <w:num w:numId="4" w16cid:durableId="1000691407">
-    <w:abstractNumId w:val="3"/>
-  </w:num>
-  <w:num w:numId="5" w16cid:durableId="1262756939">
-    <w:abstractNumId w:val="2"/>
-  </w:num>
-  <w:num w:numId="6" w16cid:durableId="1634747612">
-    <w:abstractNumId w:val="4"/>
   </w:num>
 </w:numbering>
 </file>
@@ -2036,6 +3794,7 @@
     <w:lsdException w:name="HTML Sample" w:semiHidden="1" w:unhideWhenUsed="1"/>
     <w:lsdException w:name="HTML Typewriter" w:semiHidden="1" w:unhideWhenUsed="1"/>
     <w:lsdException w:name="HTML Variable" w:semiHidden="1" w:unhideWhenUsed="1"/>
+    <w:lsdException w:name="Normal Table" w:semiHidden="1" w:unhideWhenUsed="1"/>
     <w:lsdException w:name="annotation subject" w:semiHidden="1" w:unhideWhenUsed="1"/>
     <w:lsdException w:name="No List" w:semiHidden="1" w:unhideWhenUsed="1"/>
     <w:lsdException w:name="Outline List 1" w:semiHidden="1" w:unhideWhenUsed="1"/>
@@ -2078,8 +3837,11 @@
     <w:lsdException w:name="Table Contemporary" w:semiHidden="1" w:unhideWhenUsed="1"/>
     <w:lsdException w:name="Table Elegant" w:semiHidden="1" w:unhideWhenUsed="1"/>
     <w:lsdException w:name="Table Professional" w:semiHidden="1" w:unhideWhenUsed="1"/>
+    <w:lsdException w:name="Table Subtle 1" w:semiHidden="1" w:unhideWhenUsed="1"/>
     <w:lsdException w:name="Table Subtle 2" w:semiHidden="1" w:unhideWhenUsed="1"/>
     <w:lsdException w:name="Table Web 1" w:semiHidden="1" w:unhideWhenUsed="1"/>
+    <w:lsdException w:name="Table Web 2" w:semiHidden="1" w:unhideWhenUsed="1"/>
+    <w:lsdException w:name="Table Web 3" w:semiHidden="1" w:unhideWhenUsed="1"/>
     <w:lsdException w:name="Balloon Text" w:semiHidden="1" w:unhideWhenUsed="1"/>
     <w:lsdException w:name="Table Grid" w:uiPriority="39"/>
     <w:lsdException w:name="Table Theme" w:semiHidden="1" w:unhideWhenUsed="1"/>
@@ -2350,6 +4112,16 @@
       <w:contextualSpacing/>
     </w:pPr>
   </w:style>
+  <w:style w:type="paragraph" w:styleId="Revisin">
+    <w:name w:val="Revision"/>
+    <w:hidden/>
+    <w:uiPriority w:val="99"/>
+    <w:semiHidden/>
+    <w:rsid w:val="00A6660D"/>
+    <w:pPr>
+      <w:spacing w:after="0" w:line="240" w:lineRule="auto"/>
+    </w:pPr>
+  </w:style>
 </w:styles>
 </file>
 

</xml_diff>

<commit_message>
se finaliza el modelamiento de los objetos esperando la clase de mañana
</commit_message>
<xml_diff>
--- a/Analisis/Modelamiento de los objetos.docx
+++ b/Analisis/Modelamiento de los objetos.docx
@@ -17,7 +17,7 @@
           <w:noProof/>
         </w:rPr>
         <w:drawing>
-          <wp:inline distT="0" distB="0" distL="0" distR="0" wp14:anchorId="0147D032" wp14:editId="3B0AB354">
+          <wp:inline distT="0" distB="0" distL="0" distR="0" wp14:anchorId="0B420F05" wp14:editId="0046FA14">
             <wp:extent cx="2190750" cy="2714625"/>
             <wp:effectExtent l="0" t="0" r="0" b="0"/>
             <wp:docPr id="1" name="Imagen 1" descr="Archivo:Escudo-UdeA.svg - Wikipedia, la enciclopedia libre"/>
@@ -2403,7 +2403,1174 @@
         <w:t>Calcular la puntuación.</w:t>
       </w:r>
     </w:p>
-    <w:p/>
+    <w:p>
+      <w:pPr>
+        <w:jc w:val="both"/>
+        <w:rPr>
+          <w:rFonts w:ascii="Arial" w:hAnsi="Arial" w:cs="Arial"/>
+          <w:b/>
+          <w:sz w:val="24"/>
+          <w:szCs w:val="24"/>
+          <w:lang w:val="es-CO"/>
+        </w:rPr>
+      </w:pPr>
+      <w:r>
+        <w:rPr>
+          <w:rFonts w:ascii="Arial" w:hAnsi="Arial" w:cs="Arial"/>
+          <w:b/>
+          <w:sz w:val="24"/>
+          <w:szCs w:val="24"/>
+          <w:lang w:val="es-CO"/>
+        </w:rPr>
+        <w:t>ANALISIS NUMERO 3.</w:t>
+      </w:r>
+    </w:p>
+    <w:p>
+      <w:pPr>
+        <w:jc w:val="both"/>
+        <w:rPr>
+          <w:rFonts w:ascii="Arial" w:hAnsi="Arial" w:cs="Arial"/>
+          <w:sz w:val="24"/>
+          <w:szCs w:val="24"/>
+          <w:lang w:val="es-CO"/>
+        </w:rPr>
+      </w:pPr>
+      <w:r>
+        <w:rPr>
+          <w:rFonts w:ascii="Arial" w:hAnsi="Arial" w:cs="Arial"/>
+          <w:sz w:val="24"/>
+          <w:szCs w:val="24"/>
+          <w:lang w:val="es-CO"/>
+        </w:rPr>
+        <w:t>En esta parte del análisis se descartó la clase</w:t>
+      </w:r>
+      <w:r>
+        <w:rPr>
+          <w:rFonts w:ascii="Arial" w:hAnsi="Arial" w:cs="Arial"/>
+          <w:b/>
+          <w:sz w:val="24"/>
+          <w:szCs w:val="24"/>
+          <w:lang w:val="es-CO"/>
+        </w:rPr>
+        <w:t xml:space="preserve"> taco</w:t>
+      </w:r>
+      <w:r>
+        <w:rPr>
+          <w:rFonts w:ascii="Arial" w:hAnsi="Arial" w:cs="Arial"/>
+          <w:sz w:val="24"/>
+          <w:szCs w:val="24"/>
+          <w:lang w:val="es-CO"/>
+        </w:rPr>
+        <w:t xml:space="preserve"> debido a que esta interacción se puede modelar únicamente con la clase </w:t>
+      </w:r>
+      <w:r>
+        <w:rPr>
+          <w:rFonts w:ascii="Arial" w:hAnsi="Arial" w:cs="Arial"/>
+          <w:b/>
+          <w:sz w:val="24"/>
+          <w:szCs w:val="24"/>
+          <w:lang w:val="es-CO"/>
+        </w:rPr>
+        <w:t>bola</w:t>
+      </w:r>
+      <w:r>
+        <w:rPr>
+          <w:rFonts w:ascii="Arial" w:hAnsi="Arial" w:cs="Arial"/>
+          <w:sz w:val="24"/>
+          <w:szCs w:val="24"/>
+          <w:lang w:val="es-CO"/>
+        </w:rPr>
+        <w:t xml:space="preserve">. La clase </w:t>
+      </w:r>
+      <w:r>
+        <w:rPr>
+          <w:rFonts w:ascii="Arial" w:hAnsi="Arial" w:cs="Arial"/>
+          <w:b/>
+          <w:sz w:val="24"/>
+          <w:szCs w:val="24"/>
+          <w:lang w:val="es-CO"/>
+        </w:rPr>
+        <w:t>bola</w:t>
+      </w:r>
+      <w:r>
+        <w:rPr>
+          <w:rFonts w:ascii="Arial" w:hAnsi="Arial" w:cs="Arial"/>
+          <w:sz w:val="24"/>
+          <w:szCs w:val="24"/>
+          <w:lang w:val="es-CO"/>
+        </w:rPr>
+        <w:t xml:space="preserve"> tiene la capacidad de interactuar y encargarse de todo lo que implica el movimiento de las bolas y su correlación.</w:t>
+      </w:r>
+    </w:p>
+    <w:p>
+      <w:pPr>
+        <w:jc w:val="both"/>
+        <w:rPr>
+          <w:rFonts w:ascii="Arial" w:hAnsi="Arial" w:cs="Arial"/>
+          <w:sz w:val="24"/>
+          <w:szCs w:val="24"/>
+          <w:lang w:val="es-CO"/>
+        </w:rPr>
+      </w:pPr>
+      <w:r>
+        <w:rPr>
+          <w:rFonts w:ascii="Arial" w:hAnsi="Arial" w:cs="Arial"/>
+          <w:sz w:val="24"/>
+          <w:szCs w:val="24"/>
+          <w:lang w:val="es-CO"/>
+        </w:rPr>
+        <w:t xml:space="preserve">En esta parte del análisis también se agregó la clase </w:t>
+      </w:r>
+      <w:r>
+        <w:rPr>
+          <w:rFonts w:ascii="Arial" w:hAnsi="Arial" w:cs="Arial"/>
+          <w:b/>
+          <w:sz w:val="24"/>
+          <w:szCs w:val="24"/>
+          <w:lang w:val="es-CO"/>
+        </w:rPr>
+        <w:t>billar</w:t>
+      </w:r>
+      <w:r>
+        <w:rPr>
+          <w:rFonts w:ascii="Arial" w:hAnsi="Arial" w:cs="Arial"/>
+          <w:sz w:val="24"/>
+          <w:szCs w:val="24"/>
+          <w:lang w:val="es-CO"/>
+        </w:rPr>
+        <w:t>, esta clase tendrá las siguientes características:</w:t>
+      </w:r>
+    </w:p>
+    <w:p>
+      <w:pPr>
+        <w:pStyle w:val="Prrafodelista"/>
+        <w:numPr>
+          <w:ilvl w:val="0"/>
+          <w:numId w:val="12"/>
+        </w:numPr>
+        <w:jc w:val="both"/>
+        <w:rPr>
+          <w:rFonts w:ascii="Arial" w:hAnsi="Arial" w:cs="Arial"/>
+          <w:sz w:val="24"/>
+          <w:szCs w:val="24"/>
+          <w:lang w:val="es-CO"/>
+        </w:rPr>
+      </w:pPr>
+      <w:r>
+        <w:rPr>
+          <w:rFonts w:ascii="Arial" w:hAnsi="Arial" w:cs="Arial"/>
+          <w:sz w:val="24"/>
+          <w:szCs w:val="24"/>
+          <w:lang w:val="es-CO"/>
+        </w:rPr>
+        <w:t>Lista de jugadores.</w:t>
+      </w:r>
+    </w:p>
+    <w:p>
+      <w:pPr>
+        <w:jc w:val="both"/>
+        <w:rPr>
+          <w:rFonts w:ascii="Arial" w:hAnsi="Arial" w:cs="Arial"/>
+          <w:sz w:val="24"/>
+          <w:szCs w:val="24"/>
+          <w:lang w:val="es-CO"/>
+        </w:rPr>
+      </w:pPr>
+      <w:r>
+        <w:rPr>
+          <w:rFonts w:ascii="Arial" w:hAnsi="Arial" w:cs="Arial"/>
+          <w:sz w:val="24"/>
+          <w:szCs w:val="24"/>
+          <w:lang w:val="es-CO"/>
+        </w:rPr>
+        <w:t xml:space="preserve">Las funcionalidades de la clase </w:t>
+      </w:r>
+      <w:r>
+        <w:rPr>
+          <w:rFonts w:ascii="Arial" w:hAnsi="Arial" w:cs="Arial"/>
+          <w:b/>
+          <w:sz w:val="24"/>
+          <w:szCs w:val="24"/>
+          <w:lang w:val="es-CO"/>
+        </w:rPr>
+        <w:t xml:space="preserve">billar </w:t>
+      </w:r>
+      <w:r>
+        <w:rPr>
+          <w:rFonts w:ascii="Arial" w:hAnsi="Arial" w:cs="Arial"/>
+          <w:sz w:val="24"/>
+          <w:szCs w:val="24"/>
+          <w:lang w:val="es-CO"/>
+        </w:rPr>
+        <w:t>son las siguientes:</w:t>
+      </w:r>
+    </w:p>
+    <w:p>
+      <w:pPr>
+        <w:pStyle w:val="Prrafodelista"/>
+        <w:numPr>
+          <w:ilvl w:val="0"/>
+          <w:numId w:val="12"/>
+        </w:numPr>
+        <w:jc w:val="both"/>
+        <w:rPr>
+          <w:rFonts w:ascii="Arial" w:hAnsi="Arial" w:cs="Arial"/>
+          <w:sz w:val="24"/>
+          <w:szCs w:val="24"/>
+          <w:lang w:val="es-CO"/>
+        </w:rPr>
+      </w:pPr>
+      <w:r>
+        <w:rPr>
+          <w:rFonts w:ascii="Arial" w:hAnsi="Arial" w:cs="Arial"/>
+          <w:sz w:val="24"/>
+          <w:szCs w:val="24"/>
+          <w:lang w:val="es-CO"/>
+        </w:rPr>
+        <w:t>Iniciar juego.</w:t>
+      </w:r>
+    </w:p>
+    <w:p>
+      <w:pPr>
+        <w:pStyle w:val="Prrafodelista"/>
+        <w:numPr>
+          <w:ilvl w:val="0"/>
+          <w:numId w:val="12"/>
+        </w:numPr>
+        <w:jc w:val="both"/>
+        <w:rPr>
+          <w:rFonts w:ascii="Arial" w:hAnsi="Arial" w:cs="Arial"/>
+          <w:sz w:val="24"/>
+          <w:szCs w:val="24"/>
+          <w:lang w:val="es-CO"/>
+        </w:rPr>
+      </w:pPr>
+      <w:r>
+        <w:rPr>
+          <w:rFonts w:ascii="Arial" w:hAnsi="Arial" w:cs="Arial"/>
+          <w:sz w:val="24"/>
+          <w:szCs w:val="24"/>
+          <w:lang w:val="es-CO"/>
+        </w:rPr>
+        <w:t>Reiniciar el juego.</w:t>
+      </w:r>
+    </w:p>
+    <w:p>
+      <w:pPr>
+        <w:pStyle w:val="Prrafodelista"/>
+        <w:numPr>
+          <w:ilvl w:val="0"/>
+          <w:numId w:val="12"/>
+        </w:numPr>
+        <w:jc w:val="both"/>
+        <w:rPr>
+          <w:rFonts w:ascii="Arial" w:hAnsi="Arial" w:cs="Arial"/>
+          <w:sz w:val="24"/>
+          <w:szCs w:val="24"/>
+          <w:lang w:val="es-CO"/>
+        </w:rPr>
+      </w:pPr>
+      <w:r>
+        <w:rPr>
+          <w:rFonts w:ascii="Arial" w:hAnsi="Arial" w:cs="Arial"/>
+          <w:sz w:val="24"/>
+          <w:szCs w:val="24"/>
+          <w:lang w:val="es-CO"/>
+        </w:rPr>
+        <w:t>Controlar el flujo del juego.</w:t>
+      </w:r>
+    </w:p>
+    <w:p>
+      <w:pPr>
+        <w:pStyle w:val="Prrafodelista"/>
+        <w:numPr>
+          <w:ilvl w:val="0"/>
+          <w:numId w:val="12"/>
+        </w:numPr>
+        <w:jc w:val="both"/>
+        <w:rPr>
+          <w:rFonts w:ascii="Arial" w:hAnsi="Arial" w:cs="Arial"/>
+          <w:sz w:val="24"/>
+          <w:szCs w:val="24"/>
+          <w:lang w:val="es-CO"/>
+        </w:rPr>
+      </w:pPr>
+      <w:r>
+        <w:rPr>
+          <w:rFonts w:ascii="Arial" w:hAnsi="Arial" w:cs="Arial"/>
+          <w:sz w:val="24"/>
+          <w:szCs w:val="24"/>
+          <w:lang w:val="es-CO"/>
+        </w:rPr>
+        <w:t>Determinar ganador.</w:t>
+      </w:r>
+    </w:p>
+    <w:p>
+      <w:pPr>
+        <w:pStyle w:val="Prrafodelista"/>
+        <w:numPr>
+          <w:ilvl w:val="0"/>
+          <w:numId w:val="12"/>
+        </w:numPr>
+        <w:jc w:val="both"/>
+        <w:rPr>
+          <w:rFonts w:ascii="Arial" w:hAnsi="Arial" w:cs="Arial"/>
+          <w:sz w:val="24"/>
+          <w:szCs w:val="24"/>
+          <w:lang w:val="es-CO"/>
+        </w:rPr>
+      </w:pPr>
+      <w:r>
+        <w:rPr>
+          <w:rFonts w:ascii="Arial" w:hAnsi="Arial" w:cs="Arial"/>
+          <w:sz w:val="24"/>
+          <w:szCs w:val="24"/>
+          <w:lang w:val="es-CO"/>
+        </w:rPr>
+        <w:t>Colocar las bolas en la posición inicial.</w:t>
+      </w:r>
+    </w:p>
+    <w:p>
+      <w:pPr>
+        <w:jc w:val="both"/>
+        <w:rPr>
+          <w:rFonts w:ascii="Arial" w:hAnsi="Arial" w:cs="Arial"/>
+          <w:sz w:val="24"/>
+          <w:szCs w:val="24"/>
+          <w:lang w:val="es-CO"/>
+        </w:rPr>
+      </w:pPr>
+      <w:r>
+        <w:rPr>
+          <w:rFonts w:ascii="Arial" w:hAnsi="Arial" w:cs="Arial"/>
+          <w:sz w:val="24"/>
+          <w:szCs w:val="24"/>
+          <w:lang w:val="es-CO"/>
+        </w:rPr>
+        <w:t>Con este análisis se tienen las siguientes clases:</w:t>
+      </w:r>
+    </w:p>
+    <w:p>
+      <w:pPr>
+        <w:pStyle w:val="Prrafodelista"/>
+        <w:numPr>
+          <w:ilvl w:val="0"/>
+          <w:numId w:val="13"/>
+        </w:numPr>
+        <w:jc w:val="both"/>
+        <w:rPr>
+          <w:rFonts w:ascii="Arial" w:hAnsi="Arial" w:cs="Arial"/>
+          <w:b/>
+          <w:sz w:val="24"/>
+          <w:szCs w:val="24"/>
+          <w:lang w:val="es-CO"/>
+        </w:rPr>
+      </w:pPr>
+      <w:r>
+        <w:rPr>
+          <w:rFonts w:ascii="Arial" w:hAnsi="Arial" w:cs="Arial"/>
+          <w:b/>
+          <w:sz w:val="24"/>
+          <w:szCs w:val="24"/>
+          <w:lang w:val="es-CO"/>
+        </w:rPr>
+        <w:t xml:space="preserve">Clase bola: </w:t>
+      </w:r>
+      <w:r>
+        <w:rPr>
+          <w:rFonts w:ascii="Arial" w:hAnsi="Arial" w:cs="Arial"/>
+          <w:sz w:val="24"/>
+          <w:szCs w:val="24"/>
+          <w:lang w:val="es-CO"/>
+        </w:rPr>
+        <w:t>Esta clase se encarga de modelar las propiedades de las bolas, dicho modelamiento se realiza con la ayuda de las siguientes características:</w:t>
+      </w:r>
+    </w:p>
+    <w:p>
+      <w:pPr>
+        <w:pStyle w:val="Prrafodelista"/>
+        <w:jc w:val="both"/>
+        <w:rPr>
+          <w:rFonts w:ascii="Arial" w:hAnsi="Arial" w:cs="Arial"/>
+          <w:b/>
+          <w:sz w:val="24"/>
+          <w:szCs w:val="24"/>
+          <w:lang w:val="es-CO"/>
+        </w:rPr>
+      </w:pPr>
+    </w:p>
+    <w:p>
+      <w:pPr>
+        <w:pStyle w:val="Prrafodelista"/>
+        <w:numPr>
+          <w:ilvl w:val="0"/>
+          <w:numId w:val="10"/>
+        </w:numPr>
+        <w:jc w:val="both"/>
+        <w:rPr>
+          <w:rFonts w:ascii="Arial" w:hAnsi="Arial" w:cs="Arial"/>
+          <w:b/>
+          <w:sz w:val="24"/>
+          <w:szCs w:val="24"/>
+          <w:lang w:val="es-CO"/>
+        </w:rPr>
+      </w:pPr>
+      <w:r>
+        <w:rPr>
+          <w:rFonts w:ascii="Arial" w:hAnsi="Arial" w:cs="Arial"/>
+          <w:sz w:val="24"/>
+          <w:szCs w:val="24"/>
+          <w:lang w:val="es-CO"/>
+        </w:rPr>
+        <w:t>Color de la bola.</w:t>
+      </w:r>
+    </w:p>
+    <w:p>
+      <w:pPr>
+        <w:pStyle w:val="Prrafodelista"/>
+        <w:numPr>
+          <w:ilvl w:val="0"/>
+          <w:numId w:val="10"/>
+        </w:numPr>
+        <w:jc w:val="both"/>
+        <w:rPr>
+          <w:rFonts w:ascii="Arial" w:hAnsi="Arial" w:cs="Arial"/>
+          <w:b/>
+          <w:sz w:val="24"/>
+          <w:szCs w:val="24"/>
+          <w:lang w:val="es-CO"/>
+        </w:rPr>
+      </w:pPr>
+      <w:r>
+        <w:rPr>
+          <w:rFonts w:ascii="Arial" w:hAnsi="Arial" w:cs="Arial"/>
+          <w:sz w:val="24"/>
+          <w:szCs w:val="24"/>
+          <w:lang w:val="es-CO"/>
+        </w:rPr>
+        <w:t>Número de la bola.</w:t>
+      </w:r>
+    </w:p>
+    <w:p>
+      <w:pPr>
+        <w:pStyle w:val="Prrafodelista"/>
+        <w:numPr>
+          <w:ilvl w:val="0"/>
+          <w:numId w:val="10"/>
+        </w:numPr>
+        <w:jc w:val="both"/>
+        <w:rPr>
+          <w:rFonts w:ascii="Arial" w:hAnsi="Arial" w:cs="Arial"/>
+          <w:b/>
+          <w:sz w:val="24"/>
+          <w:szCs w:val="24"/>
+          <w:lang w:val="es-CO"/>
+        </w:rPr>
+      </w:pPr>
+      <w:r>
+        <w:rPr>
+          <w:rFonts w:ascii="Arial" w:hAnsi="Arial" w:cs="Arial"/>
+          <w:sz w:val="24"/>
+          <w:szCs w:val="24"/>
+          <w:lang w:val="es-CO"/>
+        </w:rPr>
+        <w:t>Posición en la mesa.</w:t>
+      </w:r>
+    </w:p>
+    <w:p>
+      <w:pPr>
+        <w:pStyle w:val="Prrafodelista"/>
+        <w:numPr>
+          <w:ilvl w:val="0"/>
+          <w:numId w:val="10"/>
+        </w:numPr>
+        <w:jc w:val="both"/>
+        <w:rPr>
+          <w:rFonts w:ascii="Arial" w:hAnsi="Arial" w:cs="Arial"/>
+          <w:b/>
+          <w:sz w:val="24"/>
+          <w:szCs w:val="24"/>
+          <w:lang w:val="es-CO"/>
+        </w:rPr>
+      </w:pPr>
+      <w:r>
+        <w:rPr>
+          <w:rFonts w:ascii="Arial" w:hAnsi="Arial" w:cs="Arial"/>
+          <w:sz w:val="24"/>
+          <w:szCs w:val="24"/>
+          <w:lang w:val="es-CO"/>
+        </w:rPr>
+        <w:t>Velocidad de la bola.</w:t>
+      </w:r>
+    </w:p>
+    <w:p>
+      <w:pPr>
+        <w:jc w:val="both"/>
+        <w:rPr>
+          <w:rFonts w:ascii="Arial" w:hAnsi="Arial" w:cs="Arial"/>
+          <w:sz w:val="24"/>
+          <w:szCs w:val="24"/>
+          <w:lang w:val="es-CO"/>
+        </w:rPr>
+      </w:pPr>
+      <w:r>
+        <w:rPr>
+          <w:rFonts w:ascii="Arial" w:hAnsi="Arial" w:cs="Arial"/>
+          <w:sz w:val="24"/>
+          <w:szCs w:val="24"/>
+          <w:lang w:val="es-CO"/>
+        </w:rPr>
+        <w:t xml:space="preserve">Las funcionalidades que se tuvieron en cuenta para esta </w:t>
+      </w:r>
+      <w:r>
+        <w:rPr>
+          <w:rFonts w:ascii="Arial" w:hAnsi="Arial" w:cs="Arial"/>
+          <w:sz w:val="24"/>
+          <w:szCs w:val="24"/>
+          <w:lang w:val="es-CO"/>
+        </w:rPr>
+        <w:t>clase</w:t>
+      </w:r>
+      <w:r>
+        <w:rPr>
+          <w:rFonts w:ascii="Arial" w:hAnsi="Arial" w:cs="Arial"/>
+          <w:sz w:val="24"/>
+          <w:szCs w:val="24"/>
+          <w:lang w:val="es-CO"/>
+        </w:rPr>
+        <w:t xml:space="preserve"> fueron las siguientes:</w:t>
+      </w:r>
+    </w:p>
+    <w:p>
+      <w:pPr>
+        <w:pStyle w:val="Prrafodelista"/>
+        <w:numPr>
+          <w:ilvl w:val="0"/>
+          <w:numId w:val="6"/>
+        </w:numPr>
+        <w:jc w:val="both"/>
+        <w:rPr>
+          <w:rFonts w:ascii="Arial" w:hAnsi="Arial" w:cs="Arial"/>
+          <w:sz w:val="24"/>
+          <w:szCs w:val="24"/>
+          <w:lang w:val="es-CO"/>
+        </w:rPr>
+      </w:pPr>
+      <w:r>
+        <w:rPr>
+          <w:rFonts w:ascii="Arial" w:hAnsi="Arial" w:cs="Arial"/>
+          <w:sz w:val="24"/>
+          <w:szCs w:val="24"/>
+          <w:lang w:val="es-CO"/>
+        </w:rPr>
+        <w:lastRenderedPageBreak/>
+        <w:t>Movimiento de las bolas, y dependiendo si es una bola con desventaja o no se le pone su movimiento característico.</w:t>
+      </w:r>
+    </w:p>
+    <w:p>
+      <w:pPr>
+        <w:pStyle w:val="Prrafodelista"/>
+        <w:numPr>
+          <w:ilvl w:val="0"/>
+          <w:numId w:val="6"/>
+        </w:numPr>
+        <w:jc w:val="both"/>
+        <w:rPr>
+          <w:rFonts w:ascii="Arial" w:hAnsi="Arial" w:cs="Arial"/>
+          <w:sz w:val="24"/>
+          <w:szCs w:val="24"/>
+          <w:lang w:val="es-CO"/>
+        </w:rPr>
+      </w:pPr>
+      <w:r>
+        <w:rPr>
+          <w:rFonts w:ascii="Arial" w:hAnsi="Arial" w:cs="Arial"/>
+          <w:sz w:val="24"/>
+          <w:szCs w:val="24"/>
+          <w:lang w:val="es-CO"/>
+        </w:rPr>
+        <w:t>Colisión con bordes y otras bolas.</w:t>
+      </w:r>
+    </w:p>
+    <w:p>
+      <w:pPr>
+        <w:pStyle w:val="Prrafodelista"/>
+        <w:numPr>
+          <w:ilvl w:val="0"/>
+          <w:numId w:val="6"/>
+        </w:numPr>
+        <w:jc w:val="both"/>
+        <w:rPr>
+          <w:rFonts w:ascii="Arial" w:hAnsi="Arial" w:cs="Arial"/>
+          <w:sz w:val="24"/>
+          <w:szCs w:val="24"/>
+          <w:lang w:val="es-CO"/>
+        </w:rPr>
+      </w:pPr>
+      <w:r>
+        <w:rPr>
+          <w:rFonts w:ascii="Arial" w:hAnsi="Arial" w:cs="Arial"/>
+          <w:sz w:val="24"/>
+          <w:szCs w:val="24"/>
+          <w:lang w:val="es-CO"/>
+        </w:rPr>
+        <w:t>Dirección después de las colisiones.</w:t>
+      </w:r>
+    </w:p>
+    <w:p>
+      <w:pPr>
+        <w:ind w:left="360"/>
+        <w:jc w:val="both"/>
+        <w:rPr>
+          <w:rFonts w:ascii="Arial" w:hAnsi="Arial" w:cs="Arial"/>
+          <w:b/>
+          <w:sz w:val="24"/>
+          <w:szCs w:val="24"/>
+          <w:lang w:val="es-CO"/>
+        </w:rPr>
+      </w:pPr>
+    </w:p>
+    <w:p>
+      <w:pPr>
+        <w:pStyle w:val="Prrafodelista"/>
+        <w:numPr>
+          <w:ilvl w:val="0"/>
+          <w:numId w:val="13"/>
+        </w:numPr>
+        <w:jc w:val="both"/>
+        <w:rPr>
+          <w:rFonts w:ascii="Arial" w:hAnsi="Arial" w:cs="Arial"/>
+          <w:b/>
+          <w:sz w:val="24"/>
+          <w:szCs w:val="24"/>
+          <w:lang w:val="es-CO"/>
+        </w:rPr>
+      </w:pPr>
+      <w:r>
+        <w:rPr>
+          <w:rFonts w:ascii="Arial" w:hAnsi="Arial" w:cs="Arial"/>
+          <w:b/>
+          <w:sz w:val="24"/>
+          <w:szCs w:val="24"/>
+          <w:lang w:val="es-CO"/>
+        </w:rPr>
+        <w:t xml:space="preserve">Clase jugador: </w:t>
+      </w:r>
+      <w:r>
+        <w:rPr>
+          <w:rFonts w:ascii="Arial" w:hAnsi="Arial" w:cs="Arial"/>
+          <w:sz w:val="24"/>
+          <w:szCs w:val="24"/>
+          <w:lang w:val="es-CO"/>
+        </w:rPr>
+        <w:t>Esta clase es la encargada de la interacción con el usuario y se encarga de guardar el progreso de cada usuario en el juego con la ayuda de las siguientes características:</w:t>
+      </w:r>
+    </w:p>
+    <w:p>
+      <w:pPr>
+        <w:pStyle w:val="Prrafodelista"/>
+        <w:jc w:val="both"/>
+        <w:rPr>
+          <w:rFonts w:ascii="Arial" w:hAnsi="Arial" w:cs="Arial"/>
+          <w:sz w:val="24"/>
+          <w:szCs w:val="24"/>
+          <w:lang w:val="es-CO"/>
+        </w:rPr>
+      </w:pPr>
+    </w:p>
+    <w:p>
+      <w:pPr>
+        <w:pStyle w:val="Prrafodelista"/>
+        <w:numPr>
+          <w:ilvl w:val="0"/>
+          <w:numId w:val="11"/>
+        </w:numPr>
+        <w:jc w:val="both"/>
+        <w:rPr>
+          <w:rFonts w:ascii="Arial" w:hAnsi="Arial" w:cs="Arial"/>
+          <w:sz w:val="24"/>
+          <w:szCs w:val="24"/>
+          <w:lang w:val="es-CO"/>
+        </w:rPr>
+      </w:pPr>
+      <w:r>
+        <w:rPr>
+          <w:rFonts w:ascii="Arial" w:hAnsi="Arial" w:cs="Arial"/>
+          <w:sz w:val="24"/>
+          <w:szCs w:val="24"/>
+          <w:lang w:val="es-CO"/>
+        </w:rPr>
+        <w:t>Nombre del jugador.</w:t>
+      </w:r>
+    </w:p>
+    <w:p>
+      <w:pPr>
+        <w:pStyle w:val="Prrafodelista"/>
+        <w:numPr>
+          <w:ilvl w:val="0"/>
+          <w:numId w:val="11"/>
+        </w:numPr>
+        <w:jc w:val="both"/>
+        <w:rPr>
+          <w:rFonts w:ascii="Arial" w:hAnsi="Arial" w:cs="Arial"/>
+          <w:sz w:val="24"/>
+          <w:szCs w:val="24"/>
+          <w:lang w:val="es-CO"/>
+        </w:rPr>
+      </w:pPr>
+      <w:r>
+        <w:rPr>
+          <w:rFonts w:ascii="Arial" w:hAnsi="Arial" w:cs="Arial"/>
+          <w:sz w:val="24"/>
+          <w:szCs w:val="24"/>
+          <w:lang w:val="es-CO"/>
+        </w:rPr>
+        <w:t>Puntuación de cada jugador.</w:t>
+      </w:r>
+    </w:p>
+    <w:p>
+      <w:pPr>
+        <w:jc w:val="both"/>
+        <w:rPr>
+          <w:rFonts w:ascii="Arial" w:hAnsi="Arial" w:cs="Arial"/>
+          <w:sz w:val="24"/>
+          <w:szCs w:val="24"/>
+          <w:lang w:val="es-CO"/>
+        </w:rPr>
+      </w:pPr>
+      <w:r>
+        <w:rPr>
+          <w:rFonts w:ascii="Arial" w:hAnsi="Arial" w:cs="Arial"/>
+          <w:sz w:val="24"/>
+          <w:szCs w:val="24"/>
+          <w:lang w:val="es-CO"/>
+        </w:rPr>
+        <w:t xml:space="preserve">Las funcionalidades que se tuvieron en cuenta para esta </w:t>
+      </w:r>
+      <w:r>
+        <w:rPr>
+          <w:rFonts w:ascii="Arial" w:hAnsi="Arial" w:cs="Arial"/>
+          <w:sz w:val="24"/>
+          <w:szCs w:val="24"/>
+          <w:lang w:val="es-CO"/>
+        </w:rPr>
+        <w:t>clase</w:t>
+      </w:r>
+      <w:r>
+        <w:rPr>
+          <w:rFonts w:ascii="Arial" w:hAnsi="Arial" w:cs="Arial"/>
+          <w:sz w:val="24"/>
+          <w:szCs w:val="24"/>
+          <w:lang w:val="es-CO"/>
+        </w:rPr>
+        <w:t xml:space="preserve"> fueron las siguientes:</w:t>
+      </w:r>
+    </w:p>
+    <w:p>
+      <w:pPr>
+        <w:pStyle w:val="Prrafodelista"/>
+        <w:numPr>
+          <w:ilvl w:val="1"/>
+          <w:numId w:val="8"/>
+        </w:numPr>
+        <w:jc w:val="both"/>
+        <w:rPr>
+          <w:rFonts w:ascii="Arial" w:hAnsi="Arial" w:cs="Arial"/>
+          <w:sz w:val="24"/>
+          <w:szCs w:val="24"/>
+          <w:lang w:val="es-CO"/>
+        </w:rPr>
+      </w:pPr>
+      <w:r>
+        <w:rPr>
+          <w:rFonts w:ascii="Arial" w:hAnsi="Arial" w:cs="Arial"/>
+          <w:sz w:val="24"/>
+          <w:szCs w:val="24"/>
+          <w:lang w:val="es-CO"/>
+        </w:rPr>
+        <w:t>Realizar un tiro.</w:t>
+      </w:r>
+    </w:p>
+    <w:p>
+      <w:pPr>
+        <w:pStyle w:val="Prrafodelista"/>
+        <w:numPr>
+          <w:ilvl w:val="1"/>
+          <w:numId w:val="8"/>
+        </w:numPr>
+        <w:jc w:val="both"/>
+        <w:rPr>
+          <w:rFonts w:ascii="Arial" w:hAnsi="Arial" w:cs="Arial"/>
+          <w:sz w:val="24"/>
+          <w:szCs w:val="24"/>
+          <w:lang w:val="es-CO"/>
+        </w:rPr>
+      </w:pPr>
+      <w:r>
+        <w:rPr>
+          <w:rFonts w:ascii="Arial" w:hAnsi="Arial" w:cs="Arial"/>
+          <w:sz w:val="24"/>
+          <w:szCs w:val="24"/>
+          <w:lang w:val="es-CO"/>
+        </w:rPr>
+        <w:t>Calcular la puntuación.</w:t>
+      </w:r>
+    </w:p>
+    <w:p>
+      <w:pPr>
+        <w:pStyle w:val="Prrafodelista"/>
+        <w:ind w:left="1440"/>
+        <w:jc w:val="both"/>
+        <w:rPr>
+          <w:rFonts w:ascii="Arial" w:hAnsi="Arial" w:cs="Arial"/>
+          <w:sz w:val="24"/>
+          <w:szCs w:val="24"/>
+          <w:lang w:val="es-CO"/>
+        </w:rPr>
+      </w:pPr>
+    </w:p>
+    <w:p>
+      <w:pPr>
+        <w:pStyle w:val="Prrafodelista"/>
+        <w:numPr>
+          <w:ilvl w:val="0"/>
+          <w:numId w:val="13"/>
+        </w:numPr>
+        <w:jc w:val="both"/>
+        <w:rPr>
+          <w:rFonts w:ascii="Arial" w:hAnsi="Arial" w:cs="Arial"/>
+          <w:sz w:val="24"/>
+          <w:szCs w:val="24"/>
+          <w:lang w:val="es-CO"/>
+        </w:rPr>
+      </w:pPr>
+      <w:r>
+        <w:rPr>
+          <w:rFonts w:ascii="Arial" w:hAnsi="Arial" w:cs="Arial"/>
+          <w:b/>
+          <w:sz w:val="24"/>
+          <w:szCs w:val="24"/>
+          <w:lang w:val="es-CO"/>
+        </w:rPr>
+        <w:t>C</w:t>
+      </w:r>
+      <w:r>
+        <w:rPr>
+          <w:rFonts w:ascii="Arial" w:hAnsi="Arial" w:cs="Arial"/>
+          <w:b/>
+          <w:sz w:val="24"/>
+          <w:szCs w:val="24"/>
+          <w:lang w:val="es-CO"/>
+        </w:rPr>
+        <w:t xml:space="preserve">lase </w:t>
+      </w:r>
+      <w:r>
+        <w:rPr>
+          <w:rFonts w:ascii="Arial" w:hAnsi="Arial" w:cs="Arial"/>
+          <w:b/>
+          <w:sz w:val="24"/>
+          <w:szCs w:val="24"/>
+          <w:lang w:val="es-CO"/>
+        </w:rPr>
+        <w:t xml:space="preserve">billar: </w:t>
+      </w:r>
+      <w:r>
+        <w:rPr>
+          <w:rFonts w:ascii="Arial" w:hAnsi="Arial" w:cs="Arial"/>
+          <w:sz w:val="24"/>
+          <w:szCs w:val="24"/>
+          <w:lang w:val="es-CO"/>
+        </w:rPr>
+        <w:t xml:space="preserve">Esta clase se encarga de lo que tiene que ver con el juego y la </w:t>
+      </w:r>
+      <w:r>
+        <w:rPr>
+          <w:rFonts w:ascii="Arial" w:hAnsi="Arial" w:cs="Arial"/>
+          <w:sz w:val="24"/>
+          <w:szCs w:val="24"/>
+          <w:lang w:val="es-CO"/>
+        </w:rPr>
+        <w:t xml:space="preserve">manera en la que se va llevando </w:t>
+      </w:r>
+      <w:r>
+        <w:rPr>
+          <w:rFonts w:ascii="Arial" w:hAnsi="Arial" w:cs="Arial"/>
+          <w:sz w:val="24"/>
+          <w:szCs w:val="24"/>
+          <w:lang w:val="es-CO"/>
+        </w:rPr>
+        <w:t>a cabo en resumidas cuentas el flujo del juego, con la ayuda de las siguientes características:</w:t>
+      </w:r>
+    </w:p>
+    <w:p>
+      <w:pPr>
+        <w:pStyle w:val="Prrafodelista"/>
+        <w:jc w:val="both"/>
+        <w:rPr>
+          <w:rFonts w:ascii="Arial" w:hAnsi="Arial" w:cs="Arial"/>
+          <w:sz w:val="24"/>
+          <w:szCs w:val="24"/>
+          <w:lang w:val="es-CO"/>
+        </w:rPr>
+      </w:pPr>
+    </w:p>
+    <w:p>
+      <w:pPr>
+        <w:pStyle w:val="Prrafodelista"/>
+        <w:numPr>
+          <w:ilvl w:val="1"/>
+          <w:numId w:val="12"/>
+        </w:numPr>
+        <w:jc w:val="both"/>
+        <w:rPr>
+          <w:rFonts w:ascii="Arial" w:hAnsi="Arial" w:cs="Arial"/>
+          <w:sz w:val="24"/>
+          <w:szCs w:val="24"/>
+          <w:lang w:val="es-CO"/>
+        </w:rPr>
+      </w:pPr>
+      <w:r>
+        <w:rPr>
+          <w:rFonts w:ascii="Arial" w:hAnsi="Arial" w:cs="Arial"/>
+          <w:sz w:val="24"/>
+          <w:szCs w:val="24"/>
+          <w:lang w:val="es-CO"/>
+        </w:rPr>
+        <w:t>Lista de jugadores.</w:t>
+      </w:r>
+    </w:p>
+    <w:p>
+      <w:pPr>
+        <w:jc w:val="both"/>
+        <w:rPr>
+          <w:rFonts w:ascii="Arial" w:hAnsi="Arial" w:cs="Arial"/>
+          <w:sz w:val="24"/>
+          <w:szCs w:val="24"/>
+          <w:lang w:val="es-CO"/>
+        </w:rPr>
+      </w:pPr>
+      <w:r>
+        <w:rPr>
+          <w:rFonts w:ascii="Arial" w:hAnsi="Arial" w:cs="Arial"/>
+          <w:sz w:val="24"/>
+          <w:szCs w:val="24"/>
+          <w:lang w:val="es-CO"/>
+        </w:rPr>
+        <w:t xml:space="preserve">Las funcionalidades de la clase </w:t>
+      </w:r>
+      <w:r>
+        <w:rPr>
+          <w:rFonts w:ascii="Arial" w:hAnsi="Arial" w:cs="Arial"/>
+          <w:b/>
+          <w:sz w:val="24"/>
+          <w:szCs w:val="24"/>
+          <w:lang w:val="es-CO"/>
+        </w:rPr>
+        <w:t xml:space="preserve">billar </w:t>
+      </w:r>
+      <w:r>
+        <w:rPr>
+          <w:rFonts w:ascii="Arial" w:hAnsi="Arial" w:cs="Arial"/>
+          <w:sz w:val="24"/>
+          <w:szCs w:val="24"/>
+          <w:lang w:val="es-CO"/>
+        </w:rPr>
+        <w:t>son las siguientes:</w:t>
+      </w:r>
+    </w:p>
+    <w:p>
+      <w:pPr>
+        <w:pStyle w:val="Prrafodelista"/>
+        <w:numPr>
+          <w:ilvl w:val="1"/>
+          <w:numId w:val="12"/>
+        </w:numPr>
+        <w:jc w:val="both"/>
+        <w:rPr>
+          <w:rFonts w:ascii="Arial" w:hAnsi="Arial" w:cs="Arial"/>
+          <w:sz w:val="24"/>
+          <w:szCs w:val="24"/>
+          <w:lang w:val="es-CO"/>
+        </w:rPr>
+      </w:pPr>
+      <w:r>
+        <w:rPr>
+          <w:rFonts w:ascii="Arial" w:hAnsi="Arial" w:cs="Arial"/>
+          <w:sz w:val="24"/>
+          <w:szCs w:val="24"/>
+          <w:lang w:val="es-CO"/>
+        </w:rPr>
+        <w:t>Iniciar juego.</w:t>
+      </w:r>
+    </w:p>
+    <w:p>
+      <w:pPr>
+        <w:pStyle w:val="Prrafodelista"/>
+        <w:numPr>
+          <w:ilvl w:val="1"/>
+          <w:numId w:val="12"/>
+        </w:numPr>
+        <w:jc w:val="both"/>
+        <w:rPr>
+          <w:rFonts w:ascii="Arial" w:hAnsi="Arial" w:cs="Arial"/>
+          <w:sz w:val="24"/>
+          <w:szCs w:val="24"/>
+          <w:lang w:val="es-CO"/>
+        </w:rPr>
+      </w:pPr>
+      <w:r>
+        <w:rPr>
+          <w:rFonts w:ascii="Arial" w:hAnsi="Arial" w:cs="Arial"/>
+          <w:sz w:val="24"/>
+          <w:szCs w:val="24"/>
+          <w:lang w:val="es-CO"/>
+        </w:rPr>
+        <w:t>Reiniciar el juego.</w:t>
+      </w:r>
+    </w:p>
+    <w:p>
+      <w:pPr>
+        <w:pStyle w:val="Prrafodelista"/>
+        <w:numPr>
+          <w:ilvl w:val="1"/>
+          <w:numId w:val="12"/>
+        </w:numPr>
+        <w:jc w:val="both"/>
+        <w:rPr>
+          <w:rFonts w:ascii="Arial" w:hAnsi="Arial" w:cs="Arial"/>
+          <w:sz w:val="24"/>
+          <w:szCs w:val="24"/>
+          <w:lang w:val="es-CO"/>
+        </w:rPr>
+      </w:pPr>
+      <w:r>
+        <w:rPr>
+          <w:rFonts w:ascii="Arial" w:hAnsi="Arial" w:cs="Arial"/>
+          <w:sz w:val="24"/>
+          <w:szCs w:val="24"/>
+          <w:lang w:val="es-CO"/>
+        </w:rPr>
+        <w:t>Controlar el flujo del juego.</w:t>
+      </w:r>
+    </w:p>
+    <w:p>
+      <w:pPr>
+        <w:pStyle w:val="Prrafodelista"/>
+        <w:numPr>
+          <w:ilvl w:val="1"/>
+          <w:numId w:val="12"/>
+        </w:numPr>
+        <w:jc w:val="both"/>
+        <w:rPr>
+          <w:rFonts w:ascii="Arial" w:hAnsi="Arial" w:cs="Arial"/>
+          <w:sz w:val="24"/>
+          <w:szCs w:val="24"/>
+          <w:lang w:val="es-CO"/>
+        </w:rPr>
+      </w:pPr>
+      <w:r>
+        <w:rPr>
+          <w:rFonts w:ascii="Arial" w:hAnsi="Arial" w:cs="Arial"/>
+          <w:sz w:val="24"/>
+          <w:szCs w:val="24"/>
+          <w:lang w:val="es-CO"/>
+        </w:rPr>
+        <w:t>Determinar ganador.</w:t>
+      </w:r>
+    </w:p>
+    <w:p>
+      <w:pPr>
+        <w:pStyle w:val="Prrafodelista"/>
+        <w:numPr>
+          <w:ilvl w:val="1"/>
+          <w:numId w:val="12"/>
+        </w:numPr>
+        <w:jc w:val="both"/>
+        <w:rPr>
+          <w:rFonts w:ascii="Arial" w:hAnsi="Arial" w:cs="Arial"/>
+          <w:sz w:val="24"/>
+          <w:szCs w:val="24"/>
+          <w:lang w:val="es-CO"/>
+        </w:rPr>
+      </w:pPr>
+      <w:r>
+        <w:rPr>
+          <w:rFonts w:ascii="Arial" w:hAnsi="Arial" w:cs="Arial"/>
+          <w:sz w:val="24"/>
+          <w:szCs w:val="24"/>
+          <w:lang w:val="es-CO"/>
+        </w:rPr>
+        <w:t>Colocar las bolas en la posición inicial.</w:t>
+      </w:r>
+    </w:p>
+    <w:p>
+      <w:pPr>
+        <w:jc w:val="both"/>
+        <w:rPr>
+          <w:rFonts w:ascii="Arial" w:hAnsi="Arial" w:cs="Arial"/>
+          <w:sz w:val="24"/>
+          <w:szCs w:val="24"/>
+          <w:lang w:val="es-CO"/>
+        </w:rPr>
+      </w:pPr>
+      <w:r>
+        <w:rPr>
+          <w:rFonts w:ascii="Arial" w:hAnsi="Arial" w:cs="Arial"/>
+          <w:sz w:val="24"/>
+          <w:szCs w:val="24"/>
+          <w:lang w:val="es-CO"/>
+        </w:rPr>
+        <w:t xml:space="preserve">Como análisis final y es una decisión que se tomará a medida que se implemente el código con el que se dará forma al juego, está en discusión la posibilidad de una nueva clase que se llamara </w:t>
+      </w:r>
+      <w:r>
+        <w:rPr>
+          <w:rFonts w:ascii="Arial" w:hAnsi="Arial" w:cs="Arial"/>
+          <w:b/>
+          <w:sz w:val="24"/>
+          <w:szCs w:val="24"/>
+          <w:lang w:val="es-CO"/>
+        </w:rPr>
+        <w:t>bola blanca</w:t>
+      </w:r>
+      <w:r>
+        <w:rPr>
+          <w:rFonts w:ascii="Arial" w:hAnsi="Arial" w:cs="Arial"/>
+          <w:b/>
+          <w:sz w:val="24"/>
+          <w:szCs w:val="24"/>
+          <w:lang w:val="es-CO"/>
+        </w:rPr>
+        <w:t xml:space="preserve"> </w:t>
+      </w:r>
+      <w:r>
+        <w:rPr>
+          <w:rFonts w:ascii="Arial" w:hAnsi="Arial" w:cs="Arial"/>
+          <w:sz w:val="24"/>
+          <w:szCs w:val="24"/>
+          <w:lang w:val="es-CO"/>
+        </w:rPr>
+        <w:t xml:space="preserve">la cual heredara características y métodos de la clase </w:t>
+      </w:r>
+      <w:r>
+        <w:rPr>
+          <w:rFonts w:ascii="Arial" w:hAnsi="Arial" w:cs="Arial"/>
+          <w:b/>
+          <w:sz w:val="24"/>
+          <w:szCs w:val="24"/>
+          <w:lang w:val="es-CO"/>
+        </w:rPr>
+        <w:t>bola</w:t>
+      </w:r>
+      <w:r>
+        <w:rPr>
+          <w:rFonts w:ascii="Arial" w:hAnsi="Arial" w:cs="Arial"/>
+          <w:sz w:val="24"/>
+          <w:szCs w:val="24"/>
+          <w:lang w:val="es-CO"/>
+        </w:rPr>
+        <w:t xml:space="preserve"> puesto que comparten muchas propiedades y funciones en común.</w:t>
+      </w:r>
+    </w:p>
     <w:sectPr>
       <w:pgSz w:w="12240" w:h="15840"/>
       <w:pgMar w:top="1417" w:right="1701" w:bottom="1417" w:left="1701" w:header="708" w:footer="708" w:gutter="0"/>
@@ -2432,7 +3599,7 @@
         <w:rFonts w:ascii="Wingdings" w:hAnsi="Wingdings" w:hint="default"/>
       </w:rPr>
     </w:lvl>
-    <w:lvl w:ilvl="1" w:tplc="04090003" w:tentative="1">
+    <w:lvl w:ilvl="1" w:tplc="04090003">
       <w:start w:val="1"/>
       <w:numFmt w:val="bullet"/>
       <w:lvlText w:val="o"/>
@@ -2756,6 +3923,119 @@
     </w:lvl>
   </w:abstractNum>
   <w:abstractNum w:abstractNumId="3" w15:restartNumberingAfterBreak="0">
+    <w:nsid w:val="2236292B"/>
+    <w:multiLevelType w:val="hybridMultilevel"/>
+    <w:tmpl w:val="FDDC960C"/>
+    <w:lvl w:ilvl="0" w:tplc="0409000D">
+      <w:start w:val="1"/>
+      <w:numFmt w:val="bullet"/>
+      <w:lvlText w:val=""/>
+      <w:lvlJc w:val="left"/>
+      <w:pPr>
+        <w:ind w:left="1080" w:hanging="360"/>
+      </w:pPr>
+      <w:rPr>
+        <w:rFonts w:ascii="Wingdings" w:hAnsi="Wingdings" w:hint="default"/>
+      </w:rPr>
+    </w:lvl>
+    <w:lvl w:ilvl="1" w:tplc="240A000D">
+      <w:start w:val="1"/>
+      <w:numFmt w:val="bullet"/>
+      <w:lvlText w:val=""/>
+      <w:lvlJc w:val="left"/>
+      <w:pPr>
+        <w:ind w:left="1800" w:hanging="360"/>
+      </w:pPr>
+      <w:rPr>
+        <w:rFonts w:ascii="Wingdings" w:hAnsi="Wingdings" w:hint="default"/>
+      </w:rPr>
+    </w:lvl>
+    <w:lvl w:ilvl="2" w:tplc="04090005" w:tentative="1">
+      <w:start w:val="1"/>
+      <w:numFmt w:val="bullet"/>
+      <w:lvlText w:val=""/>
+      <w:lvlJc w:val="left"/>
+      <w:pPr>
+        <w:ind w:left="2520" w:hanging="360"/>
+      </w:pPr>
+      <w:rPr>
+        <w:rFonts w:ascii="Wingdings" w:hAnsi="Wingdings" w:hint="default"/>
+      </w:rPr>
+    </w:lvl>
+    <w:lvl w:ilvl="3" w:tplc="04090001" w:tentative="1">
+      <w:start w:val="1"/>
+      <w:numFmt w:val="bullet"/>
+      <w:lvlText w:val=""/>
+      <w:lvlJc w:val="left"/>
+      <w:pPr>
+        <w:ind w:left="3240" w:hanging="360"/>
+      </w:pPr>
+      <w:rPr>
+        <w:rFonts w:ascii="Symbol" w:hAnsi="Symbol" w:hint="default"/>
+      </w:rPr>
+    </w:lvl>
+    <w:lvl w:ilvl="4" w:tplc="04090003" w:tentative="1">
+      <w:start w:val="1"/>
+      <w:numFmt w:val="bullet"/>
+      <w:lvlText w:val="o"/>
+      <w:lvlJc w:val="left"/>
+      <w:pPr>
+        <w:ind w:left="3960" w:hanging="360"/>
+      </w:pPr>
+      <w:rPr>
+        <w:rFonts w:ascii="Courier New" w:hAnsi="Courier New" w:cs="Courier New" w:hint="default"/>
+      </w:rPr>
+    </w:lvl>
+    <w:lvl w:ilvl="5" w:tplc="04090005" w:tentative="1">
+      <w:start w:val="1"/>
+      <w:numFmt w:val="bullet"/>
+      <w:lvlText w:val=""/>
+      <w:lvlJc w:val="left"/>
+      <w:pPr>
+        <w:ind w:left="4680" w:hanging="360"/>
+      </w:pPr>
+      <w:rPr>
+        <w:rFonts w:ascii="Wingdings" w:hAnsi="Wingdings" w:hint="default"/>
+      </w:rPr>
+    </w:lvl>
+    <w:lvl w:ilvl="6" w:tplc="04090001" w:tentative="1">
+      <w:start w:val="1"/>
+      <w:numFmt w:val="bullet"/>
+      <w:lvlText w:val=""/>
+      <w:lvlJc w:val="left"/>
+      <w:pPr>
+        <w:ind w:left="5400" w:hanging="360"/>
+      </w:pPr>
+      <w:rPr>
+        <w:rFonts w:ascii="Symbol" w:hAnsi="Symbol" w:hint="default"/>
+      </w:rPr>
+    </w:lvl>
+    <w:lvl w:ilvl="7" w:tplc="04090003" w:tentative="1">
+      <w:start w:val="1"/>
+      <w:numFmt w:val="bullet"/>
+      <w:lvlText w:val="o"/>
+      <w:lvlJc w:val="left"/>
+      <w:pPr>
+        <w:ind w:left="6120" w:hanging="360"/>
+      </w:pPr>
+      <w:rPr>
+        <w:rFonts w:ascii="Courier New" w:hAnsi="Courier New" w:cs="Courier New" w:hint="default"/>
+      </w:rPr>
+    </w:lvl>
+    <w:lvl w:ilvl="8" w:tplc="04090005" w:tentative="1">
+      <w:start w:val="1"/>
+      <w:numFmt w:val="bullet"/>
+      <w:lvlText w:val=""/>
+      <w:lvlJc w:val="left"/>
+      <w:pPr>
+        <w:ind w:left="6840" w:hanging="360"/>
+      </w:pPr>
+      <w:rPr>
+        <w:rFonts w:ascii="Wingdings" w:hAnsi="Wingdings" w:hint="default"/>
+      </w:rPr>
+    </w:lvl>
+  </w:abstractNum>
+  <w:abstractNum w:abstractNumId="4" w15:restartNumberingAfterBreak="0">
     <w:nsid w:val="32164390"/>
     <w:multiLevelType w:val="hybridMultilevel"/>
     <w:tmpl w:val="6518DC10"/>
@@ -2868,7 +4148,97 @@
       </w:rPr>
     </w:lvl>
   </w:abstractNum>
-  <w:abstractNum w:abstractNumId="4" w15:restartNumberingAfterBreak="0">
+  <w:abstractNum w:abstractNumId="5" w15:restartNumberingAfterBreak="0">
+    <w:nsid w:val="3C386CAA"/>
+    <w:multiLevelType w:val="hybridMultilevel"/>
+    <w:tmpl w:val="25D6FD84"/>
+    <w:lvl w:ilvl="0" w:tplc="6FBCFB88">
+      <w:start w:val="1"/>
+      <w:numFmt w:val="decimal"/>
+      <w:lvlText w:val="%1."/>
+      <w:lvlJc w:val="left"/>
+      <w:pPr>
+        <w:ind w:left="720" w:hanging="360"/>
+      </w:pPr>
+      <w:rPr>
+        <w:rFonts w:hint="default"/>
+        <w:b/>
+      </w:rPr>
+    </w:lvl>
+    <w:lvl w:ilvl="1" w:tplc="04090019" w:tentative="1">
+      <w:start w:val="1"/>
+      <w:numFmt w:val="lowerLetter"/>
+      <w:lvlText w:val="%2."/>
+      <w:lvlJc w:val="left"/>
+      <w:pPr>
+        <w:ind w:left="1440" w:hanging="360"/>
+      </w:pPr>
+    </w:lvl>
+    <w:lvl w:ilvl="2" w:tplc="0409001B" w:tentative="1">
+      <w:start w:val="1"/>
+      <w:numFmt w:val="lowerRoman"/>
+      <w:lvlText w:val="%3."/>
+      <w:lvlJc w:val="right"/>
+      <w:pPr>
+        <w:ind w:left="2160" w:hanging="180"/>
+      </w:pPr>
+    </w:lvl>
+    <w:lvl w:ilvl="3" w:tplc="0409000F" w:tentative="1">
+      <w:start w:val="1"/>
+      <w:numFmt w:val="decimal"/>
+      <w:lvlText w:val="%4."/>
+      <w:lvlJc w:val="left"/>
+      <w:pPr>
+        <w:ind w:left="2880" w:hanging="360"/>
+      </w:pPr>
+    </w:lvl>
+    <w:lvl w:ilvl="4" w:tplc="04090019" w:tentative="1">
+      <w:start w:val="1"/>
+      <w:numFmt w:val="lowerLetter"/>
+      <w:lvlText w:val="%5."/>
+      <w:lvlJc w:val="left"/>
+      <w:pPr>
+        <w:ind w:left="3600" w:hanging="360"/>
+      </w:pPr>
+    </w:lvl>
+    <w:lvl w:ilvl="5" w:tplc="0409001B" w:tentative="1">
+      <w:start w:val="1"/>
+      <w:numFmt w:val="lowerRoman"/>
+      <w:lvlText w:val="%6."/>
+      <w:lvlJc w:val="right"/>
+      <w:pPr>
+        <w:ind w:left="4320" w:hanging="180"/>
+      </w:pPr>
+    </w:lvl>
+    <w:lvl w:ilvl="6" w:tplc="0409000F" w:tentative="1">
+      <w:start w:val="1"/>
+      <w:numFmt w:val="decimal"/>
+      <w:lvlText w:val="%7."/>
+      <w:lvlJc w:val="left"/>
+      <w:pPr>
+        <w:ind w:left="5040" w:hanging="360"/>
+      </w:pPr>
+    </w:lvl>
+    <w:lvl w:ilvl="7" w:tplc="04090019" w:tentative="1">
+      <w:start w:val="1"/>
+      <w:numFmt w:val="lowerLetter"/>
+      <w:lvlText w:val="%8."/>
+      <w:lvlJc w:val="left"/>
+      <w:pPr>
+        <w:ind w:left="5760" w:hanging="360"/>
+      </w:pPr>
+    </w:lvl>
+    <w:lvl w:ilvl="8" w:tplc="0409001B" w:tentative="1">
+      <w:start w:val="1"/>
+      <w:numFmt w:val="lowerRoman"/>
+      <w:lvlText w:val="%9."/>
+      <w:lvlJc w:val="right"/>
+      <w:pPr>
+        <w:ind w:left="6480" w:hanging="180"/>
+      </w:pPr>
+    </w:lvl>
+  </w:abstractNum>
+  <w:abstractNum w:abstractNumId="6" w15:restartNumberingAfterBreak="0">
     <w:nsid w:val="48675327"/>
     <w:multiLevelType w:val="hybridMultilevel"/>
     <w:tmpl w:val="B13CD952"/>
@@ -2981,7 +4351,7 @@
       </w:rPr>
     </w:lvl>
   </w:abstractNum>
-  <w:abstractNum w:abstractNumId="5" w15:restartNumberingAfterBreak="0">
+  <w:abstractNum w:abstractNumId="7" w15:restartNumberingAfterBreak="0">
     <w:nsid w:val="57D7259B"/>
     <w:multiLevelType w:val="hybridMultilevel"/>
     <w:tmpl w:val="B74211E0"/>
@@ -3094,7 +4464,7 @@
       </w:rPr>
     </w:lvl>
   </w:abstractNum>
-  <w:abstractNum w:abstractNumId="6" w15:restartNumberingAfterBreak="0">
+  <w:abstractNum w:abstractNumId="8" w15:restartNumberingAfterBreak="0">
     <w:nsid w:val="5D5F5F25"/>
     <w:multiLevelType w:val="hybridMultilevel"/>
     <w:tmpl w:val="AE1273FC"/>
@@ -3207,7 +4577,7 @@
       </w:rPr>
     </w:lvl>
   </w:abstractNum>
-  <w:abstractNum w:abstractNumId="7" w15:restartNumberingAfterBreak="0">
+  <w:abstractNum w:abstractNumId="9" w15:restartNumberingAfterBreak="0">
     <w:nsid w:val="73167464"/>
     <w:multiLevelType w:val="hybridMultilevel"/>
     <w:tmpl w:val="F042DE26"/>
@@ -3320,7 +4690,7 @@
       </w:rPr>
     </w:lvl>
   </w:abstractNum>
-  <w:abstractNum w:abstractNumId="8" w15:restartNumberingAfterBreak="0">
+  <w:abstractNum w:abstractNumId="10" w15:restartNumberingAfterBreak="0">
     <w:nsid w:val="753262A3"/>
     <w:multiLevelType w:val="hybridMultilevel"/>
     <w:tmpl w:val="8B1C4324"/>
@@ -3433,7 +4803,7 @@
       </w:rPr>
     </w:lvl>
   </w:abstractNum>
-  <w:abstractNum w:abstractNumId="9" w15:restartNumberingAfterBreak="0">
+  <w:abstractNum w:abstractNumId="11" w15:restartNumberingAfterBreak="0">
     <w:nsid w:val="77D91C12"/>
     <w:multiLevelType w:val="hybridMultilevel"/>
     <w:tmpl w:val="4BB6D8AE"/>
@@ -3522,7 +4892,7 @@
       </w:pPr>
     </w:lvl>
   </w:abstractNum>
-  <w:abstractNum w:abstractNumId="10" w15:restartNumberingAfterBreak="0">
+  <w:abstractNum w:abstractNumId="12" w15:restartNumberingAfterBreak="0">
     <w:nsid w:val="7CFA4F2C"/>
     <w:multiLevelType w:val="hybridMultilevel"/>
     <w:tmpl w:val="FDE85302"/>
@@ -3642,30 +5012,36 @@
     <w:abstractNumId w:val="1"/>
   </w:num>
   <w:num w:numId="3" w16cid:durableId="1270896511">
+    <w:abstractNumId w:val="12"/>
+  </w:num>
+  <w:num w:numId="4" w16cid:durableId="1000691407">
+    <w:abstractNumId w:val="9"/>
+  </w:num>
+  <w:num w:numId="5" w16cid:durableId="1262756939">
+    <w:abstractNumId w:val="6"/>
+  </w:num>
+  <w:num w:numId="6" w16cid:durableId="1634747612">
     <w:abstractNumId w:val="10"/>
   </w:num>
-  <w:num w:numId="4" w16cid:durableId="1000691407">
-    <w:abstractNumId w:val="7"/>
-  </w:num>
-  <w:num w:numId="5" w16cid:durableId="1262756939">
+  <w:num w:numId="7" w16cid:durableId="76638849">
     <w:abstractNumId w:val="4"/>
   </w:num>
-  <w:num w:numId="6" w16cid:durableId="1634747612">
+  <w:num w:numId="8" w16cid:durableId="587882031">
     <w:abstractNumId w:val="8"/>
   </w:num>
-  <w:num w:numId="7" w16cid:durableId="76638849">
-    <w:abstractNumId w:val="3"/>
-  </w:num>
-  <w:num w:numId="8" w16cid:durableId="587882031">
-    <w:abstractNumId w:val="6"/>
-  </w:num>
   <w:num w:numId="9" w16cid:durableId="2119061875">
-    <w:abstractNumId w:val="9"/>
+    <w:abstractNumId w:val="11"/>
   </w:num>
   <w:num w:numId="10" w16cid:durableId="1601139240">
     <w:abstractNumId w:val="0"/>
   </w:num>
   <w:num w:numId="11" w16cid:durableId="1034504434">
+    <w:abstractNumId w:val="7"/>
+  </w:num>
+  <w:num w:numId="12" w16cid:durableId="881787777">
+    <w:abstractNumId w:val="3"/>
+  </w:num>
+  <w:num w:numId="13" w16cid:durableId="256906675">
     <w:abstractNumId w:val="5"/>
   </w:num>
 </w:numbering>

</xml_diff>